<commit_message>
nmv 01 08 2022
</commit_message>
<xml_diff>
--- a/TS-Kramam/TS-2.1/TS 2.1 Malayalam Krama Paatam Corrections.docx
+++ b/TS-Kramam/TS-2.1/TS 2.1 Malayalam Krama Paatam Corrections.docx
@@ -2,6 +2,2619 @@
 <file path=word/document.xml><?xml version="1.0" encoding="utf-8"?>
 <w:document xmlns:wpc="http://schemas.microsoft.com/office/word/2010/wordprocessingCanvas" xmlns:cx="http://schemas.microsoft.com/office/drawing/2014/chartex" xmlns:cx1="http://schemas.microsoft.com/office/drawing/2015/9/8/chartex" xmlns:mc="http://schemas.openxmlformats.org/markup-compatibility/2006" xmlns:o="urn:schemas-microsoft-com:office:office" xmlns:r="http://schemas.openxmlformats.org/officeDocument/2006/relationships" xmlns:m="http://schemas.openxmlformats.org/officeDocument/2006/math" xmlns:v="urn:schemas-microsoft-com:vml" xmlns:wp14="http://schemas.microsoft.com/office/word/2010/wordprocessingDrawing" xmlns:wp="http://schemas.openxmlformats.org/drawingml/2006/wordprocessingDrawing" xmlns:w10="urn:schemas-microsoft-com:office:word" xmlns:w="http://schemas.openxmlformats.org/wordprocessingml/2006/main" xmlns:w14="http://schemas.microsoft.com/office/word/2010/wordml" xmlns:w15="http://schemas.microsoft.com/office/word/2012/wordml" xmlns:w16se="http://schemas.microsoft.com/office/word/2015/wordml/symex" xmlns:wpg="http://schemas.microsoft.com/office/word/2010/wordprocessingGroup" xmlns:wpi="http://schemas.microsoft.com/office/word/2010/wordprocessingInk" xmlns:wne="http://schemas.microsoft.com/office/word/2006/wordml" xmlns:wps="http://schemas.microsoft.com/office/word/2010/wordprocessingShape" mc:Ignorable="w14 w15 w16se wp14">
   <w:body>
+    <w:p>
+      <w:pPr>
+        <w:jc w:val="center"/>
+        <w:rPr>
+          <w:b/>
+          <w:bCs/>
+          <w:sz w:val="32"/>
+          <w:szCs w:val="32"/>
+          <w:u w:val="single"/>
+        </w:rPr>
+      </w:pPr>
+      <w:r>
+        <w:rPr>
+          <w:b/>
+          <w:bCs/>
+          <w:sz w:val="32"/>
+          <w:szCs w:val="32"/>
+          <w:u w:val="single"/>
+        </w:rPr>
+        <w:t xml:space="preserve">TS </w:t>
+      </w:r>
+      <w:proofErr w:type="spellStart"/>
+      <w:r>
+        <w:rPr>
+          <w:b/>
+          <w:bCs/>
+          <w:sz w:val="32"/>
+          <w:szCs w:val="32"/>
+          <w:u w:val="single"/>
+        </w:rPr>
+        <w:t>Krama</w:t>
+      </w:r>
+      <w:proofErr w:type="spellEnd"/>
+      <w:r>
+        <w:rPr>
+          <w:b/>
+          <w:bCs/>
+          <w:sz w:val="32"/>
+          <w:szCs w:val="32"/>
+          <w:u w:val="single"/>
+        </w:rPr>
+        <w:t xml:space="preserve"> </w:t>
+      </w:r>
+      <w:proofErr w:type="spellStart"/>
+      <w:r>
+        <w:rPr>
+          <w:b/>
+          <w:bCs/>
+          <w:sz w:val="32"/>
+          <w:szCs w:val="32"/>
+          <w:u w:val="single"/>
+        </w:rPr>
+        <w:t>Paatam</w:t>
+      </w:r>
+      <w:proofErr w:type="spellEnd"/>
+      <w:r>
+        <w:rPr>
+          <w:b/>
+          <w:bCs/>
+          <w:sz w:val="32"/>
+          <w:szCs w:val="32"/>
+          <w:u w:val="single"/>
+        </w:rPr>
+        <w:t xml:space="preserve"> – TS </w:t>
+      </w:r>
+      <w:r>
+        <w:rPr>
+          <w:b/>
+          <w:bCs/>
+          <w:sz w:val="32"/>
+          <w:szCs w:val="32"/>
+          <w:u w:val="single"/>
+        </w:rPr>
+        <w:t>2.</w:t>
+      </w:r>
+      <w:r>
+        <w:rPr>
+          <w:b/>
+          <w:bCs/>
+          <w:sz w:val="32"/>
+          <w:szCs w:val="32"/>
+          <w:u w:val="single"/>
+        </w:rPr>
+        <w:t xml:space="preserve">1 </w:t>
+      </w:r>
+      <w:r>
+        <w:rPr>
+          <w:b/>
+          <w:bCs/>
+          <w:sz w:val="32"/>
+          <w:szCs w:val="32"/>
+          <w:u w:val="single"/>
+        </w:rPr>
+        <w:t xml:space="preserve">Malayalam </w:t>
+      </w:r>
+      <w:r>
+        <w:rPr>
+          <w:b/>
+          <w:bCs/>
+          <w:sz w:val="32"/>
+          <w:szCs w:val="32"/>
+          <w:u w:val="single"/>
+        </w:rPr>
+        <w:t>Corrections –</w:t>
+      </w:r>
+      <w:r>
+        <w:rPr>
+          <w:b/>
+          <w:bCs/>
+          <w:sz w:val="32"/>
+          <w:szCs w:val="32"/>
+          <w:u w:val="single"/>
+        </w:rPr>
+        <w:t xml:space="preserve"> </w:t>
+      </w:r>
+      <w:r>
+        <w:rPr>
+          <w:b/>
+          <w:bCs/>
+          <w:sz w:val="32"/>
+          <w:szCs w:val="32"/>
+          <w:u w:val="single"/>
+        </w:rPr>
+        <w:t xml:space="preserve">Observed </w:t>
+      </w:r>
+      <w:proofErr w:type="gramStart"/>
+      <w:r>
+        <w:rPr>
+          <w:b/>
+          <w:bCs/>
+          <w:sz w:val="32"/>
+          <w:szCs w:val="32"/>
+          <w:u w:val="single"/>
+        </w:rPr>
+        <w:t xml:space="preserve">till </w:t>
+      </w:r>
+      <w:r>
+        <w:rPr>
+          <w:b/>
+          <w:bCs/>
+          <w:sz w:val="32"/>
+          <w:szCs w:val="32"/>
+          <w:highlight w:val="red"/>
+          <w:u w:val="single"/>
+        </w:rPr>
+        <w:t>???</w:t>
+      </w:r>
+      <w:proofErr w:type="gramEnd"/>
+    </w:p>
+    <w:p>
+      <w:pPr>
+        <w:jc w:val="center"/>
+        <w:rPr>
+          <w:b/>
+          <w:bCs/>
+        </w:rPr>
+      </w:pPr>
+      <w:r>
+        <w:rPr>
+          <w:b/>
+          <w:bCs/>
+        </w:rPr>
+        <w:t>(ignore those which are already incorporated in your book’s version and date)</w:t>
+      </w:r>
+    </w:p>
+    <w:tbl>
+      <w:tblPr>
+        <w:tblW w:w="13689" w:type="dxa"/>
+        <w:tblInd w:w="108" w:type="dxa"/>
+        <w:tblBorders>
+          <w:top w:val="single" w:sz="4" w:space="0" w:color="000000"/>
+          <w:left w:val="single" w:sz="4" w:space="0" w:color="000000"/>
+          <w:bottom w:val="single" w:sz="4" w:space="0" w:color="000000"/>
+          <w:right w:val="single" w:sz="4" w:space="0" w:color="000000"/>
+          <w:insideH w:val="single" w:sz="4" w:space="0" w:color="000000"/>
+          <w:insideV w:val="single" w:sz="4" w:space="0" w:color="000000"/>
+        </w:tblBorders>
+        <w:tblLook w:val="04A0" w:firstRow="1" w:lastRow="0" w:firstColumn="1" w:lastColumn="0" w:noHBand="0" w:noVBand="1"/>
+      </w:tblPr>
+      <w:tblGrid>
+        <w:gridCol w:w="3573"/>
+        <w:gridCol w:w="4896"/>
+        <w:gridCol w:w="5220"/>
+      </w:tblGrid>
+      <w:tr>
+        <w:tc>
+          <w:tcPr>
+            <w:tcW w:w="3573" w:type="dxa"/>
+          </w:tcPr>
+          <w:p>
+            <w:pPr>
+              <w:spacing w:before="0" w:line="240" w:lineRule="auto"/>
+              <w:jc w:val="center"/>
+              <w:rPr>
+                <w:b/>
+                <w:bCs/>
+                <w:sz w:val="28"/>
+                <w:szCs w:val="28"/>
+              </w:rPr>
+            </w:pPr>
+            <w:r>
+              <w:rPr>
+                <w:b/>
+                <w:bCs/>
+                <w:sz w:val="28"/>
+                <w:szCs w:val="28"/>
+              </w:rPr>
+              <w:t>Section, Paragraph</w:t>
+            </w:r>
+          </w:p>
+          <w:p>
+            <w:pPr>
+              <w:spacing w:before="0" w:line="240" w:lineRule="auto"/>
+              <w:jc w:val="center"/>
+              <w:rPr>
+                <w:b/>
+                <w:bCs/>
+                <w:sz w:val="28"/>
+                <w:szCs w:val="28"/>
+              </w:rPr>
+            </w:pPr>
+            <w:r>
+              <w:rPr>
+                <w:b/>
+                <w:bCs/>
+                <w:sz w:val="28"/>
+                <w:szCs w:val="28"/>
+              </w:rPr>
+              <w:t>Reference</w:t>
+            </w:r>
+          </w:p>
+        </w:tc>
+        <w:tc>
+          <w:tcPr>
+            <w:tcW w:w="4896" w:type="dxa"/>
+          </w:tcPr>
+          <w:p>
+            <w:pPr>
+              <w:spacing w:before="0" w:line="240" w:lineRule="auto"/>
+              <w:jc w:val="center"/>
+              <w:rPr>
+                <w:b/>
+                <w:bCs/>
+                <w:sz w:val="28"/>
+                <w:szCs w:val="28"/>
+              </w:rPr>
+            </w:pPr>
+            <w:r>
+              <w:rPr>
+                <w:b/>
+                <w:bCs/>
+                <w:sz w:val="28"/>
+                <w:szCs w:val="28"/>
+              </w:rPr>
+              <w:t>As Printed</w:t>
+            </w:r>
+          </w:p>
+        </w:tc>
+        <w:tc>
+          <w:tcPr>
+            <w:tcW w:w="5220" w:type="dxa"/>
+          </w:tcPr>
+          <w:p>
+            <w:pPr>
+              <w:spacing w:before="0" w:line="240" w:lineRule="auto"/>
+              <w:ind w:right="-18"/>
+              <w:jc w:val="center"/>
+              <w:rPr>
+                <w:b/>
+                <w:bCs/>
+                <w:sz w:val="28"/>
+                <w:szCs w:val="28"/>
+              </w:rPr>
+            </w:pPr>
+            <w:r>
+              <w:rPr>
+                <w:b/>
+                <w:bCs/>
+                <w:sz w:val="28"/>
+                <w:szCs w:val="28"/>
+              </w:rPr>
+              <w:t>To be read as or corrected as</w:t>
+            </w:r>
+          </w:p>
+        </w:tc>
+      </w:tr>
+      <w:tr>
+        <w:trPr>
+          <w:trHeight w:val="906"/>
+        </w:trPr>
+        <w:tc>
+          <w:tcPr>
+            <w:tcW w:w="3573" w:type="dxa"/>
+          </w:tcPr>
+          <w:p>
+            <w:pPr>
+              <w:widowControl w:val="0"/>
+              <w:autoSpaceDE w:val="0"/>
+              <w:autoSpaceDN w:val="0"/>
+              <w:adjustRightInd w:val="0"/>
+              <w:spacing w:before="0" w:line="240" w:lineRule="auto"/>
+              <w:rPr>
+                <w:rFonts w:cs="Arial"/>
+                <w:b/>
+                <w:sz w:val="28"/>
+                <w:szCs w:val="28"/>
+              </w:rPr>
+            </w:pPr>
+            <w:r>
+              <w:rPr>
+                <w:rFonts w:cs="Arial"/>
+                <w:b/>
+                <w:sz w:val="28"/>
+                <w:szCs w:val="28"/>
+              </w:rPr>
+              <w:t>TS 2.1.</w:t>
+            </w:r>
+            <w:r>
+              <w:rPr>
+                <w:rFonts w:cs="Arial"/>
+                <w:b/>
+                <w:sz w:val="28"/>
+                <w:szCs w:val="28"/>
+              </w:rPr>
+              <w:t>7.4</w:t>
+            </w:r>
+            <w:r>
+              <w:rPr>
+                <w:rFonts w:cs="Arial"/>
+                <w:b/>
+                <w:sz w:val="28"/>
+                <w:szCs w:val="28"/>
+              </w:rPr>
+              <w:t xml:space="preserve"> - </w:t>
+            </w:r>
+            <w:proofErr w:type="spellStart"/>
+            <w:r>
+              <w:rPr>
+                <w:rFonts w:cs="Arial"/>
+                <w:b/>
+                <w:sz w:val="28"/>
+                <w:szCs w:val="28"/>
+              </w:rPr>
+              <w:t>Kramam</w:t>
+            </w:r>
+            <w:proofErr w:type="spellEnd"/>
+          </w:p>
+          <w:p>
+            <w:pPr>
+              <w:widowControl w:val="0"/>
+              <w:autoSpaceDE w:val="0"/>
+              <w:autoSpaceDN w:val="0"/>
+              <w:adjustRightInd w:val="0"/>
+              <w:spacing w:before="0" w:line="240" w:lineRule="auto"/>
+              <w:rPr>
+                <w:rFonts w:cs="Arial"/>
+                <w:b/>
+                <w:sz w:val="28"/>
+                <w:szCs w:val="28"/>
+              </w:rPr>
+            </w:pPr>
+            <w:proofErr w:type="spellStart"/>
+            <w:r>
+              <w:rPr>
+                <w:rFonts w:cs="Arial"/>
+                <w:b/>
+                <w:sz w:val="28"/>
+                <w:szCs w:val="28"/>
+              </w:rPr>
+              <w:t>Krama</w:t>
+            </w:r>
+            <w:proofErr w:type="spellEnd"/>
+            <w:r>
+              <w:rPr>
+                <w:rFonts w:cs="Arial"/>
+                <w:b/>
+                <w:sz w:val="28"/>
+                <w:szCs w:val="28"/>
+              </w:rPr>
+              <w:t xml:space="preserve"> </w:t>
+            </w:r>
+            <w:proofErr w:type="spellStart"/>
+            <w:r>
+              <w:rPr>
+                <w:rFonts w:cs="Arial"/>
+                <w:b/>
+                <w:sz w:val="28"/>
+                <w:szCs w:val="28"/>
+              </w:rPr>
+              <w:t>Vaakyam</w:t>
+            </w:r>
+            <w:proofErr w:type="spellEnd"/>
+            <w:r>
+              <w:rPr>
+                <w:rFonts w:cs="Arial"/>
+                <w:b/>
+                <w:sz w:val="28"/>
+                <w:szCs w:val="28"/>
+              </w:rPr>
+              <w:t xml:space="preserve"> No. </w:t>
+            </w:r>
+            <w:r>
+              <w:rPr>
+                <w:rFonts w:cs="Arial"/>
+                <w:b/>
+                <w:sz w:val="28"/>
+                <w:szCs w:val="28"/>
+              </w:rPr>
+              <w:t>8</w:t>
+            </w:r>
+            <w:r>
+              <w:rPr>
+                <w:rFonts w:cs="Arial"/>
+                <w:b/>
+                <w:sz w:val="28"/>
+                <w:szCs w:val="28"/>
+              </w:rPr>
+              <w:br/>
+            </w:r>
+            <w:proofErr w:type="spellStart"/>
+            <w:r>
+              <w:rPr>
+                <w:rFonts w:cs="Arial"/>
+                <w:b/>
+                <w:sz w:val="28"/>
+                <w:szCs w:val="28"/>
+              </w:rPr>
+              <w:t>Panchaati</w:t>
+            </w:r>
+            <w:proofErr w:type="spellEnd"/>
+            <w:r>
+              <w:rPr>
+                <w:rFonts w:cs="Arial"/>
+                <w:b/>
+                <w:sz w:val="28"/>
+                <w:szCs w:val="28"/>
+              </w:rPr>
+              <w:t xml:space="preserve"> </w:t>
+            </w:r>
+            <w:r>
+              <w:rPr>
+                <w:rFonts w:cs="Arial"/>
+                <w:b/>
+                <w:sz w:val="28"/>
+                <w:szCs w:val="28"/>
+              </w:rPr>
+              <w:t>No.  44</w:t>
+            </w:r>
+          </w:p>
+        </w:tc>
+        <w:tc>
+          <w:tcPr>
+            <w:tcW w:w="4896" w:type="dxa"/>
+          </w:tcPr>
+          <w:p>
+            <w:pPr>
+              <w:widowControl w:val="0"/>
+              <w:autoSpaceDE w:val="0"/>
+              <w:autoSpaceDN w:val="0"/>
+              <w:adjustRightInd w:val="0"/>
+              <w:spacing w:before="0" w:line="240" w:lineRule="auto"/>
+              <w:rPr>
+                <w:rFonts w:ascii="BRH Malayalam Extra" w:hAnsi="BRH Malayalam Extra" w:cs="BRH Malayalam Extra"/>
+                <w:color w:val="000000"/>
+                <w:sz w:val="40"/>
+                <w:szCs w:val="40"/>
+              </w:rPr>
+            </w:pPr>
+            <w:proofErr w:type="spellStart"/>
+            <w:r>
+              <w:rPr>
+                <w:rFonts w:ascii="BRH Malayalam Extra" w:hAnsi="BRH Malayalam Extra" w:cs="BRH Malayalam Extra"/>
+                <w:color w:val="000000"/>
+                <w:sz w:val="40"/>
+                <w:szCs w:val="40"/>
+              </w:rPr>
+              <w:t>bûy</w:t>
+            </w:r>
+            <w:proofErr w:type="spellEnd"/>
+            <w:r>
+              <w:rPr>
+                <w:rFonts w:ascii="BRH Malayalam Extra" w:hAnsi="BRH Malayalam Extra" w:cs="BRH Malayalam Extra"/>
+                <w:b/>
+                <w:color w:val="000000"/>
+                <w:sz w:val="32"/>
+                <w:szCs w:val="40"/>
+              </w:rPr>
+              <w:t>–</w:t>
+            </w:r>
+            <w:r>
+              <w:rPr>
+                <w:rFonts w:ascii="BRH Malayalam Extra" w:hAnsi="BRH Malayalam Extra" w:cs="BRH Malayalam Extra"/>
+                <w:color w:val="000000"/>
+                <w:sz w:val="40"/>
+                <w:szCs w:val="40"/>
+              </w:rPr>
+              <w:t>k¢</w:t>
+            </w:r>
+            <w:r>
+              <w:rPr>
+                <w:rFonts w:ascii="BRH Malayalam Extra" w:hAnsi="BRH Malayalam Extra" w:cs="BRH Malayalam Extra"/>
+                <w:b/>
+                <w:color w:val="000000"/>
+                <w:sz w:val="32"/>
+                <w:szCs w:val="40"/>
+              </w:rPr>
+              <w:t>–</w:t>
+            </w:r>
+            <w:proofErr w:type="spellStart"/>
+            <w:r>
+              <w:rPr>
+                <w:rFonts w:ascii="BRH Malayalam Extra" w:hAnsi="BRH Malayalam Extra" w:cs="BRH Malayalam Extra"/>
+                <w:color w:val="000000"/>
+                <w:sz w:val="40"/>
+                <w:szCs w:val="40"/>
+              </w:rPr>
+              <w:t>ex</w:t>
+            </w:r>
+            <w:r>
+              <w:rPr>
+                <w:rFonts w:ascii="BRH Malayalam Extra" w:hAnsi="BRH Malayalam Extra" w:cs="BRH Malayalam Extra"/>
+                <w:color w:val="000000"/>
+                <w:sz w:val="40"/>
+                <w:szCs w:val="40"/>
+                <w:highlight w:val="yellow"/>
+              </w:rPr>
+              <w:t>py</w:t>
+            </w:r>
+            <w:proofErr w:type="spellEnd"/>
+            <w:r>
+              <w:rPr>
+                <w:rFonts w:ascii="BRH Malayalam Extra" w:hAnsi="BRH Malayalam Extra" w:cs="BRH Malayalam Extra"/>
+                <w:color w:val="000000"/>
+                <w:sz w:val="40"/>
+                <w:szCs w:val="40"/>
+              </w:rPr>
+              <w:t>—</w:t>
+            </w:r>
+            <w:proofErr w:type="spellStart"/>
+            <w:r>
+              <w:rPr>
+                <w:rFonts w:ascii="BRH Malayalam Extra" w:hAnsi="BRH Malayalam Extra" w:cs="BRH Malayalam Extra"/>
+                <w:color w:val="000000"/>
+                <w:sz w:val="40"/>
+                <w:szCs w:val="40"/>
+              </w:rPr>
+              <w:t>Zy</w:t>
+            </w:r>
+            <w:proofErr w:type="spellEnd"/>
+            <w:r>
+              <w:rPr>
+                <w:rFonts w:ascii="BRH Malayalam Extra" w:hAnsi="BRH Malayalam Extra" w:cs="BRH Malayalam Extra"/>
+                <w:color w:val="000000"/>
+                <w:sz w:val="40"/>
+                <w:szCs w:val="40"/>
+              </w:rPr>
+              <w:t xml:space="preserve"> </w:t>
+            </w:r>
+            <w:proofErr w:type="spellStart"/>
+            <w:r>
+              <w:rPr>
+                <w:rFonts w:ascii="BRH Malayalam Extra" w:hAnsi="BRH Malayalam Extra" w:cs="BRH Malayalam Extra"/>
+                <w:color w:val="000000"/>
+                <w:sz w:val="40"/>
+                <w:szCs w:val="40"/>
+              </w:rPr>
+              <w:t>bûy</w:t>
+            </w:r>
+            <w:proofErr w:type="spellEnd"/>
+            <w:r>
+              <w:rPr>
+                <w:rFonts w:ascii="BRH Malayalam Extra" w:hAnsi="BRH Malayalam Extra" w:cs="BRH Malayalam Extra"/>
+                <w:color w:val="000000"/>
+                <w:sz w:val="40"/>
+                <w:szCs w:val="40"/>
+              </w:rPr>
+              <w:t xml:space="preserve"> - k¢</w:t>
+            </w:r>
+            <w:r>
+              <w:rPr>
+                <w:rFonts w:ascii="BRH Malayalam Extra" w:hAnsi="BRH Malayalam Extra" w:cs="BRH Malayalam Extra"/>
+                <w:b/>
+                <w:color w:val="000000"/>
+                <w:sz w:val="32"/>
+                <w:szCs w:val="40"/>
+              </w:rPr>
+              <w:t>–</w:t>
+            </w:r>
+            <w:proofErr w:type="spellStart"/>
+            <w:r>
+              <w:rPr>
+                <w:rFonts w:ascii="BRH Malayalam Extra" w:hAnsi="BRH Malayalam Extra" w:cs="BRH Malayalam Extra"/>
+                <w:color w:val="000000"/>
+                <w:sz w:val="40"/>
+                <w:szCs w:val="40"/>
+              </w:rPr>
+              <w:t>ex</w:t>
+            </w:r>
+            <w:r>
+              <w:rPr>
+                <w:rFonts w:ascii="BRH Malayalam Extra" w:hAnsi="BRH Malayalam Extra" w:cs="BRH Malayalam Extra"/>
+                <w:color w:val="000000"/>
+                <w:sz w:val="40"/>
+                <w:szCs w:val="40"/>
+              </w:rPr>
+              <w:t>I</w:t>
+            </w:r>
+            <w:proofErr w:type="spellEnd"/>
+            <w:r>
+              <w:rPr>
+                <w:rFonts w:ascii="BRH Malayalam Extra" w:hAnsi="BRH Malayalam Extra" w:cs="BRH Malayalam Extra"/>
+                <w:color w:val="000000"/>
+                <w:sz w:val="40"/>
+                <w:szCs w:val="40"/>
+              </w:rPr>
+              <w:t xml:space="preserve"> |</w:t>
+            </w:r>
+          </w:p>
+        </w:tc>
+        <w:tc>
+          <w:tcPr>
+            <w:tcW w:w="5220" w:type="dxa"/>
+          </w:tcPr>
+          <w:p>
+            <w:pPr>
+              <w:widowControl w:val="0"/>
+              <w:autoSpaceDE w:val="0"/>
+              <w:autoSpaceDN w:val="0"/>
+              <w:adjustRightInd w:val="0"/>
+              <w:spacing w:before="0" w:line="240" w:lineRule="auto"/>
+              <w:rPr>
+                <w:rFonts w:ascii="BRH Malayalam Extra" w:hAnsi="BRH Malayalam Extra" w:cs="BRH Malayalam Extra"/>
+                <w:color w:val="000000"/>
+                <w:sz w:val="40"/>
+                <w:szCs w:val="40"/>
+              </w:rPr>
+            </w:pPr>
+            <w:proofErr w:type="spellStart"/>
+            <w:r>
+              <w:rPr>
+                <w:rFonts w:ascii="BRH Malayalam Extra" w:hAnsi="BRH Malayalam Extra" w:cs="BRH Malayalam Extra"/>
+                <w:color w:val="000000"/>
+                <w:sz w:val="40"/>
+                <w:szCs w:val="40"/>
+              </w:rPr>
+              <w:t>bûy</w:t>
+            </w:r>
+            <w:proofErr w:type="spellEnd"/>
+            <w:r>
+              <w:rPr>
+                <w:rFonts w:ascii="BRH Malayalam Extra" w:hAnsi="BRH Malayalam Extra" w:cs="BRH Malayalam Extra"/>
+                <w:b/>
+                <w:color w:val="000000"/>
+                <w:sz w:val="32"/>
+                <w:szCs w:val="40"/>
+              </w:rPr>
+              <w:t>–</w:t>
+            </w:r>
+            <w:r>
+              <w:rPr>
+                <w:rFonts w:ascii="BRH Malayalam Extra" w:hAnsi="BRH Malayalam Extra" w:cs="BRH Malayalam Extra"/>
+                <w:color w:val="000000"/>
+                <w:sz w:val="40"/>
+                <w:szCs w:val="40"/>
+              </w:rPr>
+              <w:t>k¢</w:t>
+            </w:r>
+            <w:r>
+              <w:rPr>
+                <w:rFonts w:ascii="BRH Malayalam Extra" w:hAnsi="BRH Malayalam Extra" w:cs="BRH Malayalam Extra"/>
+                <w:b/>
+                <w:color w:val="000000"/>
+                <w:sz w:val="32"/>
+                <w:szCs w:val="40"/>
+              </w:rPr>
+              <w:t>–</w:t>
+            </w:r>
+            <w:proofErr w:type="spellStart"/>
+            <w:r>
+              <w:rPr>
+                <w:rFonts w:ascii="BRH Malayalam Extra" w:hAnsi="BRH Malayalam Extra" w:cs="BRH Malayalam Extra"/>
+                <w:color w:val="000000"/>
+                <w:sz w:val="40"/>
+                <w:szCs w:val="40"/>
+              </w:rPr>
+              <w:t>ex</w:t>
+            </w:r>
+            <w:r>
+              <w:rPr>
+                <w:rFonts w:ascii="BRH Malayalam Extra" w:hAnsi="BRH Malayalam Extra" w:cs="BRH Malayalam Extra"/>
+                <w:color w:val="000000"/>
+                <w:sz w:val="40"/>
+                <w:szCs w:val="40"/>
+                <w:highlight w:val="green"/>
+              </w:rPr>
+              <w:t>iy</w:t>
+            </w:r>
+            <w:proofErr w:type="spellEnd"/>
+            <w:r>
+              <w:rPr>
+                <w:rFonts w:ascii="BRH Malayalam Extra" w:hAnsi="BRH Malayalam Extra" w:cs="BRH Malayalam Extra"/>
+                <w:color w:val="000000"/>
+                <w:sz w:val="40"/>
+                <w:szCs w:val="40"/>
+                <w:highlight w:val="green"/>
+              </w:rPr>
+              <w:t>—</w:t>
+            </w:r>
+            <w:proofErr w:type="spellStart"/>
+            <w:r>
+              <w:rPr>
+                <w:rFonts w:ascii="BRH Malayalam Extra" w:hAnsi="BRH Malayalam Extra" w:cs="BRH Malayalam Extra"/>
+                <w:color w:val="000000"/>
+                <w:sz w:val="40"/>
+                <w:szCs w:val="40"/>
+              </w:rPr>
+              <w:t>Zy</w:t>
+            </w:r>
+            <w:proofErr w:type="spellEnd"/>
+            <w:r>
+              <w:rPr>
+                <w:rFonts w:ascii="BRH Malayalam Extra" w:hAnsi="BRH Malayalam Extra" w:cs="BRH Malayalam Extra"/>
+                <w:color w:val="000000"/>
+                <w:sz w:val="40"/>
+                <w:szCs w:val="40"/>
+              </w:rPr>
+              <w:t xml:space="preserve"> </w:t>
+            </w:r>
+            <w:proofErr w:type="spellStart"/>
+            <w:r>
+              <w:rPr>
+                <w:rFonts w:ascii="BRH Malayalam Extra" w:hAnsi="BRH Malayalam Extra" w:cs="BRH Malayalam Extra"/>
+                <w:color w:val="000000"/>
+                <w:sz w:val="40"/>
+                <w:szCs w:val="40"/>
+              </w:rPr>
+              <w:t>bûy</w:t>
+            </w:r>
+            <w:proofErr w:type="spellEnd"/>
+            <w:r>
+              <w:rPr>
+                <w:rFonts w:ascii="BRH Malayalam Extra" w:hAnsi="BRH Malayalam Extra" w:cs="BRH Malayalam Extra"/>
+                <w:color w:val="000000"/>
+                <w:sz w:val="40"/>
+                <w:szCs w:val="40"/>
+              </w:rPr>
+              <w:t xml:space="preserve"> - k¢</w:t>
+            </w:r>
+            <w:r>
+              <w:rPr>
+                <w:rFonts w:ascii="BRH Malayalam Extra" w:hAnsi="BRH Malayalam Extra" w:cs="BRH Malayalam Extra"/>
+                <w:b/>
+                <w:color w:val="000000"/>
+                <w:sz w:val="32"/>
+                <w:szCs w:val="40"/>
+              </w:rPr>
+              <w:t>–</w:t>
+            </w:r>
+            <w:proofErr w:type="spellStart"/>
+            <w:r>
+              <w:rPr>
+                <w:rFonts w:ascii="BRH Malayalam Extra" w:hAnsi="BRH Malayalam Extra" w:cs="BRH Malayalam Extra"/>
+                <w:color w:val="000000"/>
+                <w:sz w:val="40"/>
+                <w:szCs w:val="40"/>
+              </w:rPr>
+              <w:t>ex</w:t>
+            </w:r>
+            <w:r>
+              <w:rPr>
+                <w:rFonts w:ascii="BRH Malayalam Extra" w:hAnsi="BRH Malayalam Extra" w:cs="BRH Malayalam Extra"/>
+                <w:color w:val="000000"/>
+                <w:sz w:val="40"/>
+                <w:szCs w:val="40"/>
+              </w:rPr>
+              <w:t>I</w:t>
+            </w:r>
+            <w:proofErr w:type="spellEnd"/>
+            <w:r>
+              <w:rPr>
+                <w:rFonts w:ascii="BRH Malayalam Extra" w:hAnsi="BRH Malayalam Extra" w:cs="BRH Malayalam Extra"/>
+                <w:color w:val="000000"/>
+                <w:sz w:val="40"/>
+                <w:szCs w:val="40"/>
+              </w:rPr>
+              <w:t xml:space="preserve"> |</w:t>
+            </w:r>
+          </w:p>
+        </w:tc>
+      </w:tr>
+      <w:tr>
+        <w:trPr>
+          <w:trHeight w:val="906"/>
+        </w:trPr>
+        <w:tc>
+          <w:tcPr>
+            <w:tcW w:w="3573" w:type="dxa"/>
+            <w:tcBorders>
+              <w:top w:val="single" w:sz="4" w:space="0" w:color="000000"/>
+              <w:left w:val="single" w:sz="4" w:space="0" w:color="000000"/>
+              <w:bottom w:val="single" w:sz="4" w:space="0" w:color="000000"/>
+              <w:right w:val="single" w:sz="4" w:space="0" w:color="000000"/>
+            </w:tcBorders>
+          </w:tcPr>
+          <w:p>
+            <w:pPr>
+              <w:widowControl w:val="0"/>
+              <w:autoSpaceDE w:val="0"/>
+              <w:autoSpaceDN w:val="0"/>
+              <w:adjustRightInd w:val="0"/>
+              <w:spacing w:before="0" w:line="240" w:lineRule="auto"/>
+              <w:rPr>
+                <w:rFonts w:cs="Arial"/>
+                <w:b/>
+                <w:sz w:val="28"/>
+                <w:szCs w:val="28"/>
+              </w:rPr>
+            </w:pPr>
+            <w:r>
+              <w:rPr>
+                <w:rFonts w:cs="Arial"/>
+                <w:b/>
+                <w:sz w:val="28"/>
+                <w:szCs w:val="28"/>
+              </w:rPr>
+              <w:t>TS 2.1.</w:t>
+            </w:r>
+            <w:r>
+              <w:rPr>
+                <w:rFonts w:cs="Arial"/>
+                <w:b/>
+                <w:sz w:val="28"/>
+                <w:szCs w:val="28"/>
+              </w:rPr>
+              <w:t>8.1</w:t>
+            </w:r>
+            <w:r>
+              <w:rPr>
+                <w:rFonts w:cs="Arial"/>
+                <w:b/>
+                <w:sz w:val="28"/>
+                <w:szCs w:val="28"/>
+              </w:rPr>
+              <w:t xml:space="preserve"> - </w:t>
+            </w:r>
+            <w:proofErr w:type="spellStart"/>
+            <w:r>
+              <w:rPr>
+                <w:rFonts w:cs="Arial"/>
+                <w:b/>
+                <w:sz w:val="28"/>
+                <w:szCs w:val="28"/>
+              </w:rPr>
+              <w:t>Kramam</w:t>
+            </w:r>
+            <w:proofErr w:type="spellEnd"/>
+          </w:p>
+          <w:p>
+            <w:pPr>
+              <w:widowControl w:val="0"/>
+              <w:autoSpaceDE w:val="0"/>
+              <w:autoSpaceDN w:val="0"/>
+              <w:adjustRightInd w:val="0"/>
+              <w:spacing w:before="0" w:line="240" w:lineRule="auto"/>
+              <w:rPr>
+                <w:rFonts w:cs="Arial"/>
+                <w:b/>
+                <w:sz w:val="28"/>
+                <w:szCs w:val="28"/>
+              </w:rPr>
+            </w:pPr>
+            <w:proofErr w:type="spellStart"/>
+            <w:r>
+              <w:rPr>
+                <w:rFonts w:cs="Arial"/>
+                <w:b/>
+                <w:sz w:val="28"/>
+                <w:szCs w:val="28"/>
+              </w:rPr>
+              <w:t>Krama</w:t>
+            </w:r>
+            <w:proofErr w:type="spellEnd"/>
+            <w:r>
+              <w:rPr>
+                <w:rFonts w:cs="Arial"/>
+                <w:b/>
+                <w:sz w:val="28"/>
+                <w:szCs w:val="28"/>
+              </w:rPr>
+              <w:t xml:space="preserve"> </w:t>
+            </w:r>
+            <w:proofErr w:type="spellStart"/>
+            <w:r>
+              <w:rPr>
+                <w:rFonts w:cs="Arial"/>
+                <w:b/>
+                <w:sz w:val="28"/>
+                <w:szCs w:val="28"/>
+              </w:rPr>
+              <w:t>Vaakyam</w:t>
+            </w:r>
+            <w:proofErr w:type="spellEnd"/>
+            <w:r>
+              <w:rPr>
+                <w:rFonts w:cs="Arial"/>
+                <w:b/>
+                <w:sz w:val="28"/>
+                <w:szCs w:val="28"/>
+              </w:rPr>
+              <w:t xml:space="preserve"> No. </w:t>
+            </w:r>
+            <w:r>
+              <w:rPr>
+                <w:rFonts w:cs="Arial"/>
+                <w:b/>
+                <w:sz w:val="28"/>
+                <w:szCs w:val="28"/>
+              </w:rPr>
+              <w:t>8</w:t>
+            </w:r>
+            <w:r>
+              <w:rPr>
+                <w:rFonts w:cs="Arial"/>
+                <w:b/>
+                <w:sz w:val="28"/>
+                <w:szCs w:val="28"/>
+              </w:rPr>
+              <w:br/>
+            </w:r>
+            <w:proofErr w:type="spellStart"/>
+            <w:r>
+              <w:rPr>
+                <w:rFonts w:cs="Arial"/>
+                <w:b/>
+                <w:sz w:val="28"/>
+                <w:szCs w:val="28"/>
+              </w:rPr>
+              <w:t>Panchaati</w:t>
+            </w:r>
+            <w:proofErr w:type="spellEnd"/>
+            <w:r>
+              <w:rPr>
+                <w:rFonts w:cs="Arial"/>
+                <w:b/>
+                <w:sz w:val="28"/>
+                <w:szCs w:val="28"/>
+              </w:rPr>
+              <w:t xml:space="preserve"> </w:t>
+            </w:r>
+            <w:r>
+              <w:rPr>
+                <w:rFonts w:cs="Arial"/>
+                <w:b/>
+                <w:sz w:val="28"/>
+                <w:szCs w:val="28"/>
+              </w:rPr>
+              <w:t>No.  48</w:t>
+            </w:r>
+          </w:p>
+        </w:tc>
+        <w:tc>
+          <w:tcPr>
+            <w:tcW w:w="4896" w:type="dxa"/>
+            <w:tcBorders>
+              <w:top w:val="single" w:sz="4" w:space="0" w:color="000000"/>
+              <w:left w:val="single" w:sz="4" w:space="0" w:color="000000"/>
+              <w:bottom w:val="single" w:sz="4" w:space="0" w:color="000000"/>
+              <w:right w:val="single" w:sz="4" w:space="0" w:color="000000"/>
+            </w:tcBorders>
+          </w:tcPr>
+          <w:p>
+            <w:pPr>
+              <w:widowControl w:val="0"/>
+              <w:autoSpaceDE w:val="0"/>
+              <w:autoSpaceDN w:val="0"/>
+              <w:adjustRightInd w:val="0"/>
+              <w:spacing w:line="252" w:lineRule="auto"/>
+              <w:rPr>
+                <w:rFonts w:ascii="BRH Devanagari Extra" w:hAnsi="BRH Devanagari Extra" w:cs="BRH Devanagari Extra"/>
+                <w:color w:val="000000"/>
+                <w:sz w:val="40"/>
+                <w:szCs w:val="40"/>
+              </w:rPr>
+            </w:pPr>
+            <w:proofErr w:type="spellStart"/>
+            <w:r>
+              <w:rPr>
+                <w:rFonts w:ascii="BRH Malayalam Extra" w:hAnsi="BRH Malayalam Extra" w:cs="BRH Malayalam Extra"/>
+                <w:color w:val="000000"/>
+                <w:sz w:val="40"/>
+                <w:szCs w:val="40"/>
+              </w:rPr>
+              <w:t>öexj</w:t>
+            </w:r>
+            <w:proofErr w:type="spellEnd"/>
+            <w:r>
+              <w:rPr>
+                <w:rFonts w:ascii="BRH Malayalam Extra" w:hAnsi="BRH Malayalam Extra" w:cs="BRH Malayalam Extra"/>
+                <w:color w:val="000000"/>
+                <w:sz w:val="40"/>
+                <w:szCs w:val="40"/>
+              </w:rPr>
+              <w:t>—</w:t>
+            </w:r>
+            <w:proofErr w:type="spellStart"/>
+            <w:r>
+              <w:rPr>
+                <w:rFonts w:ascii="BRH Malayalam Extra" w:hAnsi="BRH Malayalam Extra" w:cs="BRH Malayalam Extra"/>
+                <w:color w:val="000000"/>
+                <w:sz w:val="40"/>
+                <w:szCs w:val="40"/>
+              </w:rPr>
+              <w:t>ÒyÀy</w:t>
+            </w:r>
+            <w:proofErr w:type="spellEnd"/>
+            <w:r>
+              <w:rPr>
+                <w:rFonts w:ascii="BRH Malayalam Extra" w:hAnsi="BRH Malayalam Extra" w:cs="BRH Malayalam Extra"/>
+                <w:color w:val="000000"/>
+                <w:sz w:val="40"/>
+                <w:szCs w:val="40"/>
+              </w:rPr>
+              <w:t>¤¤</w:t>
+            </w:r>
+            <w:proofErr w:type="spellStart"/>
+            <w:r>
+              <w:rPr>
+                <w:rFonts w:ascii="BRH Malayalam Extra" w:hAnsi="BRH Malayalam Extra" w:cs="BRH Malayalam Extra"/>
+                <w:color w:val="000000"/>
+                <w:sz w:val="40"/>
+                <w:szCs w:val="40"/>
+              </w:rPr>
+              <w:t>i</w:t>
+            </w:r>
+            <w:r>
+              <w:rPr>
+                <w:rFonts w:ascii="BRH Malayalam Extra" w:hAnsi="BRH Malayalam Extra" w:cs="BRH Malayalam Extra"/>
+                <w:color w:val="000000"/>
+                <w:sz w:val="40"/>
+                <w:szCs w:val="40"/>
+                <w:highlight w:val="yellow"/>
+              </w:rPr>
+              <w:t>P</w:t>
+            </w:r>
+            <w:r>
+              <w:rPr>
+                <w:rFonts w:ascii="BRH Malayalam Extra" w:hAnsi="BRH Malayalam Extra" w:cs="BRH Malayalam Extra"/>
+                <w:color w:val="000000"/>
+                <w:sz w:val="40"/>
+                <w:szCs w:val="40"/>
+              </w:rPr>
+              <w:t>â</w:t>
+            </w:r>
+            <w:proofErr w:type="spellEnd"/>
+            <w:r>
+              <w:rPr>
+                <w:rFonts w:ascii="BRH Malayalam Extra" w:hAnsi="BRH Malayalam Extra" w:cs="BRH Malayalam Extra"/>
+                <w:b/>
+                <w:color w:val="000000"/>
+                <w:sz w:val="32"/>
+                <w:szCs w:val="40"/>
+              </w:rPr>
+              <w:t>–</w:t>
+            </w:r>
+            <w:r>
+              <w:rPr>
+                <w:rFonts w:ascii="BRH Malayalam Extra" w:hAnsi="BRH Malayalam Extra" w:cs="BRH Malayalam Extra"/>
+                <w:color w:val="000000"/>
+                <w:sz w:val="40"/>
+                <w:szCs w:val="40"/>
+              </w:rPr>
+              <w:t>Ë§ |</w:t>
+            </w:r>
+          </w:p>
+        </w:tc>
+        <w:tc>
+          <w:tcPr>
+            <w:tcW w:w="5220" w:type="dxa"/>
+            <w:tcBorders>
+              <w:top w:val="single" w:sz="4" w:space="0" w:color="000000"/>
+              <w:left w:val="single" w:sz="4" w:space="0" w:color="000000"/>
+              <w:bottom w:val="single" w:sz="4" w:space="0" w:color="000000"/>
+              <w:right w:val="single" w:sz="4" w:space="0" w:color="000000"/>
+            </w:tcBorders>
+          </w:tcPr>
+          <w:p>
+            <w:pPr>
+              <w:widowControl w:val="0"/>
+              <w:autoSpaceDE w:val="0"/>
+              <w:autoSpaceDN w:val="0"/>
+              <w:adjustRightInd w:val="0"/>
+              <w:spacing w:line="252" w:lineRule="auto"/>
+              <w:rPr>
+                <w:rFonts w:ascii="BRH Devanagari Extra" w:hAnsi="BRH Devanagari Extra" w:cs="BRH Devanagari Extra"/>
+                <w:color w:val="000000"/>
+                <w:sz w:val="40"/>
+                <w:szCs w:val="40"/>
+              </w:rPr>
+            </w:pPr>
+            <w:proofErr w:type="spellStart"/>
+            <w:r>
+              <w:rPr>
+                <w:rFonts w:ascii="BRH Malayalam Extra" w:hAnsi="BRH Malayalam Extra" w:cs="BRH Malayalam Extra"/>
+                <w:color w:val="000000"/>
+                <w:sz w:val="40"/>
+                <w:szCs w:val="40"/>
+              </w:rPr>
+              <w:t>öexj</w:t>
+            </w:r>
+            <w:proofErr w:type="spellEnd"/>
+            <w:r>
+              <w:rPr>
+                <w:rFonts w:ascii="BRH Malayalam Extra" w:hAnsi="BRH Malayalam Extra" w:cs="BRH Malayalam Extra"/>
+                <w:color w:val="000000"/>
+                <w:sz w:val="40"/>
+                <w:szCs w:val="40"/>
+              </w:rPr>
+              <w:t>—</w:t>
+            </w:r>
+            <w:proofErr w:type="spellStart"/>
+            <w:r>
+              <w:rPr>
+                <w:rFonts w:ascii="BRH Malayalam Extra" w:hAnsi="BRH Malayalam Extra" w:cs="BRH Malayalam Extra"/>
+                <w:color w:val="000000"/>
+                <w:sz w:val="40"/>
+                <w:szCs w:val="40"/>
+              </w:rPr>
+              <w:t>ÒyÀy</w:t>
+            </w:r>
+            <w:proofErr w:type="spellEnd"/>
+            <w:r>
+              <w:rPr>
+                <w:rFonts w:ascii="BRH Malayalam Extra" w:hAnsi="BRH Malayalam Extra" w:cs="BRH Malayalam Extra"/>
+                <w:color w:val="000000"/>
+                <w:sz w:val="40"/>
+                <w:szCs w:val="40"/>
+              </w:rPr>
+              <w:t>¤¤</w:t>
+            </w:r>
+            <w:proofErr w:type="spellStart"/>
+            <w:r>
+              <w:rPr>
+                <w:rFonts w:ascii="BRH Malayalam Extra" w:hAnsi="BRH Malayalam Extra" w:cs="BRH Malayalam Extra"/>
+                <w:color w:val="000000"/>
+                <w:sz w:val="40"/>
+                <w:szCs w:val="40"/>
+              </w:rPr>
+              <w:t>i</w:t>
+            </w:r>
+            <w:r>
+              <w:rPr>
+                <w:rFonts w:ascii="BRH Malayalam Extra" w:hAnsi="BRH Malayalam Extra" w:cs="BRH Malayalam Extra"/>
+                <w:color w:val="000000"/>
+                <w:sz w:val="40"/>
+                <w:szCs w:val="40"/>
+                <w:highlight w:val="green"/>
+              </w:rPr>
+              <w:t>Pâ</w:t>
+            </w:r>
+            <w:r>
+              <w:rPr>
+                <w:rFonts w:ascii="BRH Malayalam Extra" w:hAnsi="BRH Malayalam Extra" w:cs="BRH Malayalam Extra"/>
+                <w:color w:val="000000"/>
+                <w:sz w:val="40"/>
+                <w:szCs w:val="40"/>
+              </w:rPr>
+              <w:t>Ë</w:t>
+            </w:r>
+            <w:proofErr w:type="spellEnd"/>
+            <w:r>
+              <w:rPr>
+                <w:rFonts w:ascii="BRH Malayalam Extra" w:hAnsi="BRH Malayalam Extra" w:cs="BRH Malayalam Extra"/>
+                <w:color w:val="000000"/>
+                <w:sz w:val="40"/>
+                <w:szCs w:val="40"/>
+              </w:rPr>
+              <w:t>§ |</w:t>
+            </w:r>
+          </w:p>
+        </w:tc>
+      </w:tr>
+      <w:tr>
+        <w:trPr>
+          <w:trHeight w:val="906"/>
+        </w:trPr>
+        <w:tc>
+          <w:tcPr>
+            <w:tcW w:w="3573" w:type="dxa"/>
+            <w:tcBorders>
+              <w:top w:val="single" w:sz="4" w:space="0" w:color="000000"/>
+              <w:left w:val="single" w:sz="4" w:space="0" w:color="000000"/>
+              <w:bottom w:val="single" w:sz="4" w:space="0" w:color="000000"/>
+              <w:right w:val="single" w:sz="4" w:space="0" w:color="000000"/>
+            </w:tcBorders>
+          </w:tcPr>
+          <w:p>
+            <w:pPr>
+              <w:widowControl w:val="0"/>
+              <w:autoSpaceDE w:val="0"/>
+              <w:autoSpaceDN w:val="0"/>
+              <w:adjustRightInd w:val="0"/>
+              <w:spacing w:before="0" w:line="240" w:lineRule="auto"/>
+              <w:rPr>
+                <w:rFonts w:cs="Arial"/>
+                <w:b/>
+                <w:sz w:val="28"/>
+                <w:szCs w:val="28"/>
+              </w:rPr>
+            </w:pPr>
+            <w:r>
+              <w:rPr>
+                <w:rFonts w:cs="Arial"/>
+                <w:b/>
+                <w:sz w:val="28"/>
+                <w:szCs w:val="28"/>
+              </w:rPr>
+              <w:t>TS 2.1.</w:t>
+            </w:r>
+            <w:r>
+              <w:rPr>
+                <w:rFonts w:cs="Arial"/>
+                <w:b/>
+                <w:sz w:val="28"/>
+                <w:szCs w:val="28"/>
+              </w:rPr>
+              <w:t>9.4</w:t>
+            </w:r>
+            <w:r>
+              <w:rPr>
+                <w:rFonts w:cs="Arial"/>
+                <w:b/>
+                <w:sz w:val="28"/>
+                <w:szCs w:val="28"/>
+              </w:rPr>
+              <w:t xml:space="preserve"> - </w:t>
+            </w:r>
+            <w:proofErr w:type="spellStart"/>
+            <w:r>
+              <w:rPr>
+                <w:rFonts w:cs="Arial"/>
+                <w:b/>
+                <w:sz w:val="28"/>
+                <w:szCs w:val="28"/>
+              </w:rPr>
+              <w:t>Kramam</w:t>
+            </w:r>
+            <w:proofErr w:type="spellEnd"/>
+          </w:p>
+          <w:p>
+            <w:pPr>
+              <w:widowControl w:val="0"/>
+              <w:autoSpaceDE w:val="0"/>
+              <w:autoSpaceDN w:val="0"/>
+              <w:adjustRightInd w:val="0"/>
+              <w:spacing w:before="0" w:line="240" w:lineRule="auto"/>
+              <w:rPr>
+                <w:rFonts w:cs="Arial"/>
+                <w:b/>
+                <w:sz w:val="28"/>
+                <w:szCs w:val="28"/>
+              </w:rPr>
+            </w:pPr>
+            <w:proofErr w:type="spellStart"/>
+            <w:r>
+              <w:rPr>
+                <w:rFonts w:cs="Arial"/>
+                <w:b/>
+                <w:sz w:val="28"/>
+                <w:szCs w:val="28"/>
+              </w:rPr>
+              <w:t>Krama</w:t>
+            </w:r>
+            <w:proofErr w:type="spellEnd"/>
+            <w:r>
+              <w:rPr>
+                <w:rFonts w:cs="Arial"/>
+                <w:b/>
+                <w:sz w:val="28"/>
+                <w:szCs w:val="28"/>
+              </w:rPr>
+              <w:t xml:space="preserve"> </w:t>
+            </w:r>
+            <w:proofErr w:type="spellStart"/>
+            <w:r>
+              <w:rPr>
+                <w:rFonts w:cs="Arial"/>
+                <w:b/>
+                <w:sz w:val="28"/>
+                <w:szCs w:val="28"/>
+              </w:rPr>
+              <w:t>Vaakyam</w:t>
+            </w:r>
+            <w:proofErr w:type="spellEnd"/>
+            <w:r>
+              <w:rPr>
+                <w:rFonts w:cs="Arial"/>
+                <w:b/>
+                <w:sz w:val="28"/>
+                <w:szCs w:val="28"/>
+              </w:rPr>
+              <w:t xml:space="preserve"> No. </w:t>
+            </w:r>
+            <w:r>
+              <w:rPr>
+                <w:rFonts w:cs="Arial"/>
+                <w:b/>
+                <w:sz w:val="28"/>
+                <w:szCs w:val="28"/>
+              </w:rPr>
+              <w:t>27</w:t>
+            </w:r>
+            <w:r>
+              <w:rPr>
+                <w:rFonts w:cs="Arial"/>
+                <w:b/>
+                <w:sz w:val="28"/>
+                <w:szCs w:val="28"/>
+              </w:rPr>
+              <w:br/>
+            </w:r>
+            <w:proofErr w:type="spellStart"/>
+            <w:r>
+              <w:rPr>
+                <w:rFonts w:cs="Arial"/>
+                <w:b/>
+                <w:sz w:val="28"/>
+                <w:szCs w:val="28"/>
+              </w:rPr>
+              <w:t>Panchaati</w:t>
+            </w:r>
+            <w:proofErr w:type="spellEnd"/>
+            <w:r>
+              <w:rPr>
+                <w:rFonts w:cs="Arial"/>
+                <w:b/>
+                <w:sz w:val="28"/>
+                <w:szCs w:val="28"/>
+              </w:rPr>
+              <w:t xml:space="preserve"> </w:t>
+            </w:r>
+            <w:r>
+              <w:rPr>
+                <w:rFonts w:cs="Arial"/>
+                <w:b/>
+                <w:sz w:val="28"/>
+                <w:szCs w:val="28"/>
+              </w:rPr>
+              <w:t>No.  56</w:t>
+            </w:r>
+          </w:p>
+        </w:tc>
+        <w:tc>
+          <w:tcPr>
+            <w:tcW w:w="4896" w:type="dxa"/>
+            <w:tcBorders>
+              <w:top w:val="single" w:sz="4" w:space="0" w:color="000000"/>
+              <w:left w:val="single" w:sz="4" w:space="0" w:color="000000"/>
+              <w:bottom w:val="single" w:sz="4" w:space="0" w:color="000000"/>
+              <w:right w:val="single" w:sz="4" w:space="0" w:color="000000"/>
+            </w:tcBorders>
+          </w:tcPr>
+          <w:p>
+            <w:pPr>
+              <w:widowControl w:val="0"/>
+              <w:autoSpaceDE w:val="0"/>
+              <w:autoSpaceDN w:val="0"/>
+              <w:adjustRightInd w:val="0"/>
+              <w:spacing w:before="0" w:line="240" w:lineRule="auto"/>
+              <w:ind w:right="-136"/>
+              <w:rPr>
+                <w:rFonts w:ascii="BRH Devanagari Extra" w:hAnsi="BRH Devanagari Extra" w:cs="BRH Devanagari Extra"/>
+                <w:color w:val="000000"/>
+                <w:sz w:val="40"/>
+                <w:szCs w:val="40"/>
+              </w:rPr>
+            </w:pPr>
+            <w:r>
+              <w:rPr>
+                <w:rFonts w:ascii="BRH Malayalam Extra" w:hAnsi="BRH Malayalam Extra" w:cs="BRH Malayalam Extra"/>
+                <w:color w:val="000000"/>
+                <w:sz w:val="40"/>
+                <w:szCs w:val="40"/>
+              </w:rPr>
+              <w:t>s G</w:t>
+            </w:r>
+            <w:r>
+              <w:rPr>
+                <w:rFonts w:ascii="BRH Malayalam Extra" w:hAnsi="BRH Malayalam Extra" w:cs="BRH Malayalam Extra"/>
+                <w:b/>
+                <w:color w:val="000000"/>
+                <w:sz w:val="32"/>
+                <w:szCs w:val="40"/>
+              </w:rPr>
+              <w:t>–</w:t>
+            </w:r>
+            <w:proofErr w:type="spellStart"/>
+            <w:r>
+              <w:rPr>
+                <w:rFonts w:ascii="BRH Malayalam Extra" w:hAnsi="BRH Malayalam Extra" w:cs="BRH Malayalam Extra"/>
+                <w:color w:val="000000"/>
+                <w:sz w:val="40"/>
+                <w:szCs w:val="40"/>
+              </w:rPr>
+              <w:t>Zx</w:t>
+            </w:r>
+            <w:r>
+              <w:rPr>
+                <w:rFonts w:ascii="BRH Malayalam Extra" w:hAnsi="BRH Malayalam Extra" w:cs="BRH Malayalam Extra"/>
+                <w:color w:val="000000"/>
+                <w:sz w:val="40"/>
+                <w:szCs w:val="40"/>
+              </w:rPr>
+              <w:t>I</w:t>
+            </w:r>
+            <w:proofErr w:type="spellEnd"/>
+            <w:r>
+              <w:rPr>
+                <w:rFonts w:ascii="BRH Malayalam Extra" w:hAnsi="BRH Malayalam Extra" w:cs="BRH Malayalam Extra"/>
+                <w:color w:val="000000"/>
+                <w:sz w:val="40"/>
+                <w:szCs w:val="40"/>
+              </w:rPr>
+              <w:t xml:space="preserve"> | G</w:t>
+            </w:r>
+            <w:r>
+              <w:rPr>
+                <w:rFonts w:ascii="BRH Malayalam Extra" w:hAnsi="BRH Malayalam Extra" w:cs="BRH Malayalam Extra"/>
+                <w:b/>
+                <w:color w:val="000000"/>
+                <w:sz w:val="32"/>
+                <w:szCs w:val="40"/>
+              </w:rPr>
+              <w:t>–</w:t>
+            </w:r>
+            <w:proofErr w:type="spellStart"/>
+            <w:r>
+              <w:rPr>
+                <w:rFonts w:ascii="BRH Malayalam Extra" w:hAnsi="BRH Malayalam Extra" w:cs="BRH Malayalam Extra"/>
+                <w:color w:val="000000"/>
+                <w:sz w:val="40"/>
+                <w:szCs w:val="40"/>
+                <w:highlight w:val="yellow"/>
+              </w:rPr>
+              <w:t>Z</w:t>
+            </w:r>
+            <w:r>
+              <w:rPr>
+                <w:rFonts w:ascii="BRH Malayalam Extra" w:hAnsi="BRH Malayalam Extra" w:cs="BRH Malayalam Extra"/>
+                <w:color w:val="000000"/>
+                <w:sz w:val="40"/>
+                <w:szCs w:val="40"/>
+              </w:rPr>
+              <w:t>ix˜qûy</w:t>
+            </w:r>
+            <w:proofErr w:type="spellEnd"/>
+            <w:r>
+              <w:rPr>
+                <w:rFonts w:ascii="BRH Malayalam Extra" w:hAnsi="BRH Malayalam Extra" w:cs="BRH Malayalam Extra"/>
+                <w:b/>
+                <w:color w:val="000000"/>
+                <w:sz w:val="32"/>
+                <w:szCs w:val="40"/>
+              </w:rPr>
+              <w:t>–</w:t>
+            </w:r>
+            <w:proofErr w:type="spellStart"/>
+            <w:r>
+              <w:rPr>
+                <w:rFonts w:ascii="BRH Malayalam Extra" w:hAnsi="BRH Malayalam Extra" w:cs="BRH Malayalam Extra"/>
+                <w:color w:val="000000"/>
+                <w:sz w:val="40"/>
+                <w:szCs w:val="40"/>
+              </w:rPr>
+              <w:t>dz</w:t>
+            </w:r>
+            <w:r>
+              <w:rPr>
+                <w:rFonts w:ascii="BRH Malayalam Extra" w:hAnsi="BRH Malayalam Extra" w:cs="BRH Malayalam Extra"/>
+                <w:color w:val="000000"/>
+                <w:sz w:val="40"/>
+                <w:szCs w:val="40"/>
+              </w:rPr>
+              <w:t>I</w:t>
+            </w:r>
+            <w:proofErr w:type="spellEnd"/>
+            <w:r>
+              <w:rPr>
+                <w:rFonts w:ascii="BRH Malayalam Extra" w:hAnsi="BRH Malayalam Extra" w:cs="BRH Malayalam Extra"/>
+                <w:color w:val="000000"/>
+                <w:sz w:val="40"/>
+                <w:szCs w:val="40"/>
+              </w:rPr>
+              <w:t xml:space="preserve"> |</w:t>
+            </w:r>
+            <w:r>
+              <w:rPr>
+                <w:rFonts w:ascii="BRH Malayalam Extra" w:hAnsi="BRH Malayalam Extra" w:cs="BRH Malayalam Extra"/>
+                <w:color w:val="000000"/>
+                <w:sz w:val="40"/>
+                <w:szCs w:val="40"/>
+              </w:rPr>
+              <w:t xml:space="preserve"> </w:t>
+            </w:r>
+            <w:r>
+              <w:rPr>
+                <w:rFonts w:ascii="BRH Malayalam Extra" w:hAnsi="BRH Malayalam Extra" w:cs="BRH Malayalam Extra"/>
+                <w:color w:val="000000"/>
+                <w:sz w:val="40"/>
+                <w:szCs w:val="40"/>
+              </w:rPr>
+              <w:t>B</w:t>
+            </w:r>
+            <w:r>
+              <w:rPr>
+                <w:rFonts w:ascii="BRH Malayalam Extra" w:hAnsi="BRH Malayalam Extra" w:cs="BRH Malayalam Extra"/>
+                <w:b/>
+                <w:color w:val="000000"/>
+                <w:sz w:val="32"/>
+                <w:szCs w:val="40"/>
+                <w:highlight w:val="yellow"/>
+              </w:rPr>
+              <w:t>–</w:t>
+            </w:r>
+            <w:proofErr w:type="spellStart"/>
+            <w:r>
+              <w:rPr>
+                <w:rFonts w:ascii="BRH Malayalam Extra" w:hAnsi="BRH Malayalam Extra" w:cs="BRH Malayalam Extra"/>
+                <w:color w:val="000000"/>
+                <w:sz w:val="40"/>
+                <w:szCs w:val="40"/>
+                <w:highlight w:val="yellow"/>
+              </w:rPr>
+              <w:t>qû</w:t>
+            </w:r>
+            <w:proofErr w:type="spellEnd"/>
+            <w:r>
+              <w:rPr>
+                <w:rFonts w:ascii="BRH Malayalam Extra" w:hAnsi="BRH Malayalam Extra" w:cs="BRH Malayalam Extra"/>
+                <w:b/>
+                <w:color w:val="000000"/>
+                <w:sz w:val="32"/>
+                <w:szCs w:val="40"/>
+              </w:rPr>
+              <w:t>–</w:t>
+            </w:r>
+            <w:proofErr w:type="spellStart"/>
+            <w:r>
+              <w:rPr>
+                <w:rFonts w:ascii="BRH Malayalam Extra" w:hAnsi="BRH Malayalam Extra" w:cs="BRH Malayalam Extra"/>
+                <w:color w:val="000000"/>
+                <w:sz w:val="40"/>
+                <w:szCs w:val="40"/>
+              </w:rPr>
+              <w:t>dz</w:t>
+            </w:r>
+            <w:r>
+              <w:rPr>
+                <w:rFonts w:ascii="BRH Malayalam Extra" w:hAnsi="BRH Malayalam Extra" w:cs="BRH Malayalam Extra"/>
+                <w:color w:val="000000"/>
+                <w:sz w:val="40"/>
+                <w:szCs w:val="40"/>
+              </w:rPr>
+              <w:t>I</w:t>
+            </w:r>
+            <w:proofErr w:type="spellEnd"/>
+            <w:r>
+              <w:rPr>
+                <w:rFonts w:ascii="BRH Malayalam Extra" w:hAnsi="BRH Malayalam Extra" w:cs="BRH Malayalam Extra"/>
+                <w:color w:val="000000"/>
+                <w:sz w:val="40"/>
+                <w:szCs w:val="40"/>
+              </w:rPr>
+              <w:t xml:space="preserve"> </w:t>
+            </w:r>
+            <w:proofErr w:type="spellStart"/>
+            <w:r>
+              <w:rPr>
+                <w:rFonts w:ascii="BRH Devanagari Extra" w:hAnsi="BRH Devanagari Extra" w:cs="BRH Malayalam Extra"/>
+                <w:color w:val="000000"/>
+                <w:sz w:val="32"/>
+                <w:szCs w:val="40"/>
+              </w:rPr>
+              <w:t>Æ</w:t>
+            </w:r>
+            <w:r>
+              <w:rPr>
+                <w:rFonts w:ascii="BRH Malayalam Extra" w:hAnsi="BRH Malayalam Extra" w:cs="BRH Malayalam Extra"/>
+                <w:color w:val="000000"/>
+                <w:sz w:val="40"/>
+                <w:szCs w:val="40"/>
+              </w:rPr>
+              <w:t>j</w:t>
+            </w:r>
+            <w:proofErr w:type="spellEnd"/>
+            <w:r>
+              <w:rPr>
+                <w:rFonts w:ascii="BRH Malayalam Extra" w:hAnsi="BRH Malayalam Extra" w:cs="BRH Malayalam Extra"/>
+                <w:b/>
+                <w:color w:val="000000"/>
+                <w:sz w:val="32"/>
+                <w:szCs w:val="40"/>
+              </w:rPr>
+              <w:t>–</w:t>
+            </w:r>
+            <w:proofErr w:type="spellStart"/>
+            <w:r>
+              <w:rPr>
+                <w:rFonts w:ascii="BRH Malayalam Extra" w:hAnsi="BRH Malayalam Extra" w:cs="BRH Malayalam Extra"/>
+                <w:color w:val="000000"/>
+                <w:sz w:val="40"/>
+                <w:szCs w:val="40"/>
+              </w:rPr>
+              <w:t>iz</w:t>
+            </w:r>
+            <w:r>
+              <w:rPr>
+                <w:rFonts w:ascii="BRH Malayalam Extra" w:hAnsi="BRH Malayalam Extra" w:cs="BRH Malayalam Extra"/>
+                <w:color w:val="000000"/>
+                <w:sz w:val="40"/>
+                <w:szCs w:val="40"/>
+              </w:rPr>
+              <w:t>I</w:t>
+            </w:r>
+            <w:proofErr w:type="spellEnd"/>
+            <w:r>
+              <w:rPr>
+                <w:rFonts w:ascii="BRH Malayalam Extra" w:hAnsi="BRH Malayalam Extra" w:cs="BRH Malayalam Extra"/>
+                <w:color w:val="000000"/>
+                <w:sz w:val="40"/>
+                <w:szCs w:val="40"/>
+              </w:rPr>
+              <w:t xml:space="preserve"> |</w:t>
+            </w:r>
+          </w:p>
+        </w:tc>
+        <w:tc>
+          <w:tcPr>
+            <w:tcW w:w="5220" w:type="dxa"/>
+            <w:tcBorders>
+              <w:top w:val="single" w:sz="4" w:space="0" w:color="000000"/>
+              <w:left w:val="single" w:sz="4" w:space="0" w:color="000000"/>
+              <w:bottom w:val="single" w:sz="4" w:space="0" w:color="000000"/>
+              <w:right w:val="single" w:sz="4" w:space="0" w:color="000000"/>
+            </w:tcBorders>
+          </w:tcPr>
+          <w:p>
+            <w:pPr>
+              <w:widowControl w:val="0"/>
+              <w:autoSpaceDE w:val="0"/>
+              <w:autoSpaceDN w:val="0"/>
+              <w:adjustRightInd w:val="0"/>
+              <w:spacing w:before="0" w:line="240" w:lineRule="auto"/>
+              <w:rPr>
+                <w:rFonts w:ascii="BRH Devanagari Extra" w:hAnsi="BRH Devanagari Extra" w:cs="BRH Devanagari Extra"/>
+                <w:color w:val="000000"/>
+                <w:sz w:val="40"/>
+                <w:szCs w:val="40"/>
+              </w:rPr>
+            </w:pPr>
+            <w:r>
+              <w:rPr>
+                <w:rFonts w:ascii="BRH Malayalam Extra" w:hAnsi="BRH Malayalam Extra" w:cs="BRH Malayalam Extra"/>
+                <w:color w:val="000000"/>
+                <w:sz w:val="40"/>
+                <w:szCs w:val="40"/>
+              </w:rPr>
+              <w:t>s G</w:t>
+            </w:r>
+            <w:r>
+              <w:rPr>
+                <w:rFonts w:ascii="BRH Malayalam Extra" w:hAnsi="BRH Malayalam Extra" w:cs="BRH Malayalam Extra"/>
+                <w:b/>
+                <w:color w:val="000000"/>
+                <w:sz w:val="32"/>
+                <w:szCs w:val="40"/>
+              </w:rPr>
+              <w:t>–</w:t>
+            </w:r>
+            <w:proofErr w:type="spellStart"/>
+            <w:r>
+              <w:rPr>
+                <w:rFonts w:ascii="BRH Malayalam Extra" w:hAnsi="BRH Malayalam Extra" w:cs="BRH Malayalam Extra"/>
+                <w:color w:val="000000"/>
+                <w:sz w:val="40"/>
+                <w:szCs w:val="40"/>
+              </w:rPr>
+              <w:t>Zx</w:t>
+            </w:r>
+            <w:r>
+              <w:rPr>
+                <w:rFonts w:ascii="BRH Malayalam Extra" w:hAnsi="BRH Malayalam Extra" w:cs="BRH Malayalam Extra"/>
+                <w:color w:val="000000"/>
+                <w:sz w:val="40"/>
+                <w:szCs w:val="40"/>
+              </w:rPr>
+              <w:t>I</w:t>
+            </w:r>
+            <w:proofErr w:type="spellEnd"/>
+            <w:r>
+              <w:rPr>
+                <w:rFonts w:ascii="BRH Malayalam Extra" w:hAnsi="BRH Malayalam Extra" w:cs="BRH Malayalam Extra"/>
+                <w:color w:val="000000"/>
+                <w:sz w:val="40"/>
+                <w:szCs w:val="40"/>
+              </w:rPr>
+              <w:t xml:space="preserve"> | G</w:t>
+            </w:r>
+            <w:r>
+              <w:rPr>
+                <w:rFonts w:ascii="BRH Malayalam Extra" w:hAnsi="BRH Malayalam Extra" w:cs="BRH Malayalam Extra"/>
+                <w:b/>
+                <w:color w:val="000000"/>
+                <w:sz w:val="32"/>
+                <w:szCs w:val="40"/>
+              </w:rPr>
+              <w:t>–</w:t>
+            </w:r>
+            <w:proofErr w:type="spellStart"/>
+            <w:r>
+              <w:rPr>
+                <w:rFonts w:ascii="BRH Malayalam Extra" w:hAnsi="BRH Malayalam Extra" w:cs="BRH Malayalam Extra"/>
+                <w:color w:val="000000"/>
+                <w:sz w:val="40"/>
+                <w:szCs w:val="40"/>
+                <w:highlight w:val="green"/>
+              </w:rPr>
+              <w:t>Zx</w:t>
+            </w:r>
+            <w:r>
+              <w:rPr>
+                <w:rFonts w:ascii="BRH Malayalam Extra" w:hAnsi="BRH Malayalam Extra" w:cs="BRH Malayalam Extra"/>
+                <w:color w:val="000000"/>
+                <w:sz w:val="40"/>
+                <w:szCs w:val="40"/>
+              </w:rPr>
+              <w:t>ix˜qûy</w:t>
+            </w:r>
+            <w:proofErr w:type="spellEnd"/>
+            <w:r>
+              <w:rPr>
+                <w:rFonts w:ascii="BRH Malayalam Extra" w:hAnsi="BRH Malayalam Extra" w:cs="BRH Malayalam Extra"/>
+                <w:b/>
+                <w:color w:val="000000"/>
+                <w:sz w:val="32"/>
+                <w:szCs w:val="40"/>
+              </w:rPr>
+              <w:t>–</w:t>
+            </w:r>
+            <w:proofErr w:type="spellStart"/>
+            <w:r>
+              <w:rPr>
+                <w:rFonts w:ascii="BRH Malayalam Extra" w:hAnsi="BRH Malayalam Extra" w:cs="BRH Malayalam Extra"/>
+                <w:color w:val="000000"/>
+                <w:sz w:val="40"/>
+                <w:szCs w:val="40"/>
+              </w:rPr>
+              <w:t>dz</w:t>
+            </w:r>
+            <w:r>
+              <w:rPr>
+                <w:rFonts w:ascii="BRH Malayalam Extra" w:hAnsi="BRH Malayalam Extra" w:cs="BRH Malayalam Extra"/>
+                <w:color w:val="000000"/>
+                <w:sz w:val="40"/>
+                <w:szCs w:val="40"/>
+              </w:rPr>
+              <w:t>I</w:t>
+            </w:r>
+            <w:proofErr w:type="spellEnd"/>
+            <w:r>
+              <w:rPr>
+                <w:rFonts w:ascii="BRH Malayalam Extra" w:hAnsi="BRH Malayalam Extra" w:cs="BRH Malayalam Extra"/>
+                <w:color w:val="000000"/>
+                <w:sz w:val="40"/>
+                <w:szCs w:val="40"/>
+              </w:rPr>
+              <w:t xml:space="preserve"> |</w:t>
+            </w:r>
+            <w:r>
+              <w:rPr>
+                <w:rFonts w:ascii="BRH Malayalam Extra" w:hAnsi="BRH Malayalam Extra" w:cs="BRH Malayalam Extra"/>
+                <w:color w:val="000000"/>
+                <w:sz w:val="40"/>
+                <w:szCs w:val="40"/>
+              </w:rPr>
+              <w:t xml:space="preserve"> </w:t>
+            </w:r>
+            <w:r>
+              <w:rPr>
+                <w:rFonts w:ascii="BRH Malayalam Extra" w:hAnsi="BRH Malayalam Extra" w:cs="BRH Malayalam Extra"/>
+                <w:color w:val="000000"/>
+                <w:sz w:val="40"/>
+                <w:szCs w:val="40"/>
+              </w:rPr>
+              <w:t>B</w:t>
+            </w:r>
+            <w:r>
+              <w:rPr>
+                <w:rFonts w:ascii="BRH Malayalam Extra" w:hAnsi="BRH Malayalam Extra" w:cs="BRH Malayalam Extra"/>
+                <w:b/>
+                <w:color w:val="000000"/>
+                <w:sz w:val="32"/>
+                <w:szCs w:val="40"/>
+              </w:rPr>
+              <w:t>–</w:t>
+            </w:r>
+            <w:proofErr w:type="spellStart"/>
+            <w:r>
+              <w:rPr>
+                <w:rFonts w:ascii="BRH Malayalam Extra" w:hAnsi="BRH Malayalam Extra" w:cs="BRH Malayalam Extra"/>
+                <w:color w:val="000000"/>
+                <w:sz w:val="40"/>
+                <w:szCs w:val="40"/>
+                <w:highlight w:val="green"/>
+              </w:rPr>
+              <w:t>qû</w:t>
+            </w:r>
+            <w:proofErr w:type="spellEnd"/>
+            <w:r>
+              <w:rPr>
+                <w:rFonts w:ascii="BRH Malayalam Extra" w:hAnsi="BRH Malayalam Extra" w:cs="BRH Malayalam Extra"/>
+                <w:b/>
+                <w:color w:val="000000"/>
+                <w:sz w:val="32"/>
+                <w:szCs w:val="40"/>
+                <w:highlight w:val="green"/>
+              </w:rPr>
+              <w:t>–</w:t>
+            </w:r>
+            <w:proofErr w:type="spellStart"/>
+            <w:r>
+              <w:rPr>
+                <w:rFonts w:ascii="BRH Malayalam Extra" w:hAnsi="BRH Malayalam Extra" w:cs="BRH Malayalam Extra"/>
+                <w:color w:val="000000"/>
+                <w:sz w:val="40"/>
+                <w:szCs w:val="40"/>
+                <w:highlight w:val="green"/>
+              </w:rPr>
+              <w:t>y</w:t>
+            </w:r>
+            <w:bookmarkStart w:id="0" w:name="_GoBack"/>
+            <w:bookmarkEnd w:id="0"/>
+            <w:r>
+              <w:rPr>
+                <w:rFonts w:ascii="BRH Malayalam Extra" w:hAnsi="BRH Malayalam Extra" w:cs="BRH Malayalam Extra"/>
+                <w:color w:val="000000"/>
+                <w:sz w:val="40"/>
+                <w:szCs w:val="40"/>
+              </w:rPr>
+              <w:t>dz</w:t>
+            </w:r>
+            <w:r>
+              <w:rPr>
+                <w:rFonts w:ascii="BRH Malayalam Extra" w:hAnsi="BRH Malayalam Extra" w:cs="BRH Malayalam Extra"/>
+                <w:color w:val="000000"/>
+                <w:sz w:val="40"/>
+                <w:szCs w:val="40"/>
+              </w:rPr>
+              <w:t>I</w:t>
+            </w:r>
+            <w:proofErr w:type="spellEnd"/>
+            <w:r>
+              <w:rPr>
+                <w:rFonts w:ascii="BRH Malayalam Extra" w:hAnsi="BRH Malayalam Extra" w:cs="BRH Malayalam Extra"/>
+                <w:color w:val="000000"/>
+                <w:sz w:val="40"/>
+                <w:szCs w:val="40"/>
+              </w:rPr>
+              <w:t xml:space="preserve"> </w:t>
+            </w:r>
+            <w:proofErr w:type="spellStart"/>
+            <w:r>
+              <w:rPr>
+                <w:rFonts w:ascii="BRH Devanagari Extra" w:hAnsi="BRH Devanagari Extra" w:cs="BRH Malayalam Extra"/>
+                <w:color w:val="000000"/>
+                <w:sz w:val="32"/>
+                <w:szCs w:val="40"/>
+              </w:rPr>
+              <w:t>Æ</w:t>
+            </w:r>
+            <w:r>
+              <w:rPr>
+                <w:rFonts w:ascii="BRH Malayalam Extra" w:hAnsi="BRH Malayalam Extra" w:cs="BRH Malayalam Extra"/>
+                <w:color w:val="000000"/>
+                <w:sz w:val="40"/>
+                <w:szCs w:val="40"/>
+              </w:rPr>
+              <w:t>j</w:t>
+            </w:r>
+            <w:proofErr w:type="spellEnd"/>
+            <w:r>
+              <w:rPr>
+                <w:rFonts w:ascii="BRH Malayalam Extra" w:hAnsi="BRH Malayalam Extra" w:cs="BRH Malayalam Extra"/>
+                <w:b/>
+                <w:color w:val="000000"/>
+                <w:sz w:val="32"/>
+                <w:szCs w:val="40"/>
+              </w:rPr>
+              <w:t>–</w:t>
+            </w:r>
+            <w:proofErr w:type="spellStart"/>
+            <w:r>
+              <w:rPr>
+                <w:rFonts w:ascii="BRH Malayalam Extra" w:hAnsi="BRH Malayalam Extra" w:cs="BRH Malayalam Extra"/>
+                <w:color w:val="000000"/>
+                <w:sz w:val="40"/>
+                <w:szCs w:val="40"/>
+              </w:rPr>
+              <w:t>iz</w:t>
+            </w:r>
+            <w:r>
+              <w:rPr>
+                <w:rFonts w:ascii="BRH Malayalam Extra" w:hAnsi="BRH Malayalam Extra" w:cs="BRH Malayalam Extra"/>
+                <w:color w:val="000000"/>
+                <w:sz w:val="40"/>
+                <w:szCs w:val="40"/>
+              </w:rPr>
+              <w:t>I</w:t>
+            </w:r>
+            <w:proofErr w:type="spellEnd"/>
+            <w:r>
+              <w:rPr>
+                <w:rFonts w:ascii="BRH Malayalam Extra" w:hAnsi="BRH Malayalam Extra" w:cs="BRH Malayalam Extra"/>
+                <w:color w:val="000000"/>
+                <w:sz w:val="40"/>
+                <w:szCs w:val="40"/>
+              </w:rPr>
+              <w:t xml:space="preserve"> |</w:t>
+            </w:r>
+          </w:p>
+        </w:tc>
+      </w:tr>
+      <w:tr>
+        <w:trPr>
+          <w:trHeight w:val="906"/>
+        </w:trPr>
+        <w:tc>
+          <w:tcPr>
+            <w:tcW w:w="3573" w:type="dxa"/>
+            <w:tcBorders>
+              <w:top w:val="single" w:sz="4" w:space="0" w:color="000000"/>
+              <w:left w:val="single" w:sz="4" w:space="0" w:color="000000"/>
+              <w:bottom w:val="single" w:sz="4" w:space="0" w:color="000000"/>
+              <w:right w:val="single" w:sz="4" w:space="0" w:color="000000"/>
+            </w:tcBorders>
+          </w:tcPr>
+          <w:p>
+            <w:pPr>
+              <w:widowControl w:val="0"/>
+              <w:autoSpaceDE w:val="0"/>
+              <w:autoSpaceDN w:val="0"/>
+              <w:adjustRightInd w:val="0"/>
+              <w:spacing w:before="0" w:line="240" w:lineRule="auto"/>
+              <w:rPr>
+                <w:rFonts w:cs="Arial"/>
+                <w:b/>
+                <w:sz w:val="28"/>
+                <w:szCs w:val="28"/>
+              </w:rPr>
+            </w:pPr>
+            <w:r>
+              <w:rPr>
+                <w:rFonts w:cs="Arial"/>
+                <w:b/>
+                <w:sz w:val="28"/>
+                <w:szCs w:val="28"/>
+              </w:rPr>
+              <w:t>TS 2.1.</w:t>
+            </w:r>
+            <w:r>
+              <w:rPr>
+                <w:rFonts w:cs="Arial"/>
+                <w:b/>
+                <w:sz w:val="28"/>
+                <w:szCs w:val="28"/>
+              </w:rPr>
+              <w:t>11.2</w:t>
+            </w:r>
+            <w:r>
+              <w:rPr>
+                <w:rFonts w:cs="Arial"/>
+                <w:b/>
+                <w:sz w:val="28"/>
+                <w:szCs w:val="28"/>
+              </w:rPr>
+              <w:t xml:space="preserve"> - </w:t>
+            </w:r>
+            <w:proofErr w:type="spellStart"/>
+            <w:r>
+              <w:rPr>
+                <w:rFonts w:cs="Arial"/>
+                <w:b/>
+                <w:sz w:val="28"/>
+                <w:szCs w:val="28"/>
+              </w:rPr>
+              <w:t>Kramam</w:t>
+            </w:r>
+            <w:proofErr w:type="spellEnd"/>
+          </w:p>
+          <w:p>
+            <w:pPr>
+              <w:widowControl w:val="0"/>
+              <w:autoSpaceDE w:val="0"/>
+              <w:autoSpaceDN w:val="0"/>
+              <w:adjustRightInd w:val="0"/>
+              <w:spacing w:before="0" w:line="240" w:lineRule="auto"/>
+              <w:rPr>
+                <w:rFonts w:cs="Arial"/>
+                <w:b/>
+                <w:sz w:val="28"/>
+                <w:szCs w:val="28"/>
+              </w:rPr>
+            </w:pPr>
+            <w:proofErr w:type="spellStart"/>
+            <w:r>
+              <w:rPr>
+                <w:rFonts w:cs="Arial"/>
+                <w:b/>
+                <w:sz w:val="28"/>
+                <w:szCs w:val="28"/>
+              </w:rPr>
+              <w:t>Krama</w:t>
+            </w:r>
+            <w:proofErr w:type="spellEnd"/>
+            <w:r>
+              <w:rPr>
+                <w:rFonts w:cs="Arial"/>
+                <w:b/>
+                <w:sz w:val="28"/>
+                <w:szCs w:val="28"/>
+              </w:rPr>
+              <w:t xml:space="preserve"> </w:t>
+            </w:r>
+            <w:proofErr w:type="spellStart"/>
+            <w:r>
+              <w:rPr>
+                <w:rFonts w:cs="Arial"/>
+                <w:b/>
+                <w:sz w:val="28"/>
+                <w:szCs w:val="28"/>
+              </w:rPr>
+              <w:t>Vaakyam</w:t>
+            </w:r>
+            <w:proofErr w:type="spellEnd"/>
+            <w:r>
+              <w:rPr>
+                <w:rFonts w:cs="Arial"/>
+                <w:b/>
+                <w:sz w:val="28"/>
+                <w:szCs w:val="28"/>
+              </w:rPr>
+              <w:t xml:space="preserve"> No. </w:t>
+            </w:r>
+            <w:r>
+              <w:rPr>
+                <w:rFonts w:cs="Arial"/>
+                <w:b/>
+                <w:sz w:val="28"/>
+                <w:szCs w:val="28"/>
+              </w:rPr>
+              <w:t>46</w:t>
+            </w:r>
+            <w:r>
+              <w:rPr>
+                <w:rFonts w:cs="Arial"/>
+                <w:b/>
+                <w:sz w:val="28"/>
+                <w:szCs w:val="28"/>
+              </w:rPr>
+              <w:br/>
+            </w:r>
+            <w:proofErr w:type="spellStart"/>
+            <w:r>
+              <w:rPr>
+                <w:rFonts w:cs="Arial"/>
+                <w:b/>
+                <w:sz w:val="28"/>
+                <w:szCs w:val="28"/>
+              </w:rPr>
+              <w:t>Panchaati</w:t>
+            </w:r>
+            <w:proofErr w:type="spellEnd"/>
+            <w:r>
+              <w:rPr>
+                <w:rFonts w:cs="Arial"/>
+                <w:b/>
+                <w:sz w:val="28"/>
+                <w:szCs w:val="28"/>
+              </w:rPr>
+              <w:t xml:space="preserve"> </w:t>
+            </w:r>
+            <w:r>
+              <w:rPr>
+                <w:rFonts w:cs="Arial"/>
+                <w:b/>
+                <w:sz w:val="28"/>
+                <w:szCs w:val="28"/>
+              </w:rPr>
+              <w:t>No.  61</w:t>
+            </w:r>
+          </w:p>
+        </w:tc>
+        <w:tc>
+          <w:tcPr>
+            <w:tcW w:w="4896" w:type="dxa"/>
+            <w:tcBorders>
+              <w:top w:val="single" w:sz="4" w:space="0" w:color="000000"/>
+              <w:left w:val="single" w:sz="4" w:space="0" w:color="000000"/>
+              <w:bottom w:val="single" w:sz="4" w:space="0" w:color="000000"/>
+              <w:right w:val="single" w:sz="4" w:space="0" w:color="000000"/>
+            </w:tcBorders>
+          </w:tcPr>
+          <w:p>
+            <w:pPr>
+              <w:widowControl w:val="0"/>
+              <w:autoSpaceDE w:val="0"/>
+              <w:autoSpaceDN w:val="0"/>
+              <w:adjustRightInd w:val="0"/>
+              <w:spacing w:before="0" w:line="240" w:lineRule="auto"/>
+              <w:rPr>
+                <w:rFonts w:ascii="BRH Malayalam Extra" w:hAnsi="BRH Malayalam Extra" w:cs="BRH Malayalam Extra"/>
+                <w:color w:val="000000"/>
+                <w:sz w:val="40"/>
+                <w:szCs w:val="40"/>
+              </w:rPr>
+            </w:pPr>
+            <w:r>
+              <w:rPr>
+                <w:rFonts w:ascii="BRH Malayalam Extra" w:hAnsi="BRH Malayalam Extra" w:cs="BRH Malayalam Extra"/>
+                <w:color w:val="000000"/>
+                <w:sz w:val="40"/>
+                <w:szCs w:val="40"/>
+              </w:rPr>
+              <w:t>K£</w:t>
+            </w:r>
+            <w:r>
+              <w:rPr>
+                <w:rFonts w:ascii="BRH Malayalam Extra" w:hAnsi="BRH Malayalam Extra" w:cs="BRH Malayalam Extra"/>
+                <w:b/>
+                <w:color w:val="000000"/>
+                <w:sz w:val="32"/>
+                <w:szCs w:val="40"/>
+              </w:rPr>
+              <w:t>–</w:t>
+            </w:r>
+            <w:r>
+              <w:rPr>
+                <w:rFonts w:ascii="BRH Malayalam Extra" w:hAnsi="BRH Malayalam Extra" w:cs="BRH Malayalam Extra"/>
+                <w:color w:val="000000"/>
+                <w:sz w:val="40"/>
+                <w:szCs w:val="40"/>
+              </w:rPr>
+              <w:t>¥</w:t>
+            </w:r>
+            <w:proofErr w:type="spellStart"/>
+            <w:r>
+              <w:rPr>
+                <w:rFonts w:ascii="BRH Malayalam Extra" w:hAnsi="BRH Malayalam Extra" w:cs="BRH Malayalam Extra"/>
+                <w:color w:val="000000"/>
+                <w:sz w:val="40"/>
+                <w:szCs w:val="40"/>
+              </w:rPr>
+              <w:t>Yx</w:t>
+            </w:r>
+            <w:proofErr w:type="spellEnd"/>
+            <w:r>
+              <w:rPr>
+                <w:rFonts w:ascii="BRH Malayalam Extra" w:hAnsi="BRH Malayalam Extra" w:cs="BRH Malayalam Extra"/>
+                <w:b/>
+                <w:color w:val="000000"/>
+                <w:sz w:val="32"/>
+                <w:szCs w:val="40"/>
+              </w:rPr>
+              <w:t>–</w:t>
+            </w:r>
+            <w:proofErr w:type="spellStart"/>
+            <w:r>
+              <w:rPr>
+                <w:rFonts w:ascii="BRH Malayalam Extra" w:hAnsi="BRH Malayalam Extra" w:cs="BRH Malayalam Extra"/>
+                <w:color w:val="000000"/>
+                <w:sz w:val="40"/>
+                <w:szCs w:val="40"/>
+              </w:rPr>
+              <w:t>Zûx</w:t>
+            </w:r>
+            <w:proofErr w:type="spellEnd"/>
+            <w:r>
+              <w:rPr>
+                <w:rFonts w:ascii="BRH Malayalam Extra" w:hAnsi="BRH Malayalam Extra" w:cs="BRH Malayalam Extra"/>
+                <w:b/>
+                <w:color w:val="000000"/>
+                <w:sz w:val="32"/>
+                <w:szCs w:val="40"/>
+              </w:rPr>
+              <w:t>–</w:t>
+            </w:r>
+            <w:r>
+              <w:rPr>
+                <w:rFonts w:ascii="BRH Malayalam Extra" w:hAnsi="BRH Malayalam Extra" w:cs="BRH Malayalam Extra"/>
+                <w:color w:val="000000"/>
+                <w:sz w:val="40"/>
+                <w:szCs w:val="40"/>
+              </w:rPr>
+              <w:t>by</w:t>
+            </w:r>
+            <w:r>
+              <w:rPr>
+                <w:rFonts w:ascii="BRH Malayalam Extra" w:hAnsi="BRH Malayalam Extra" w:cs="BRH Malayalam Extra"/>
+                <w:b/>
+                <w:color w:val="000000"/>
+                <w:sz w:val="32"/>
+                <w:szCs w:val="40"/>
+                <w:highlight w:val="yellow"/>
+              </w:rPr>
+              <w:t>–</w:t>
+            </w:r>
+            <w:r>
+              <w:rPr>
+                <w:rFonts w:ascii="BRH Malayalam Extra" w:hAnsi="BRH Malayalam Extra" w:cs="BRH Malayalam Extra"/>
+                <w:color w:val="000000"/>
+                <w:sz w:val="40"/>
+                <w:szCs w:val="40"/>
+                <w:highlight w:val="yellow"/>
+              </w:rPr>
+              <w:t>¤¤Z</w:t>
+            </w:r>
+            <w:r>
+              <w:rPr>
+                <w:rFonts w:ascii="BRH Malayalam Extra" w:hAnsi="BRH Malayalam Extra" w:cs="BRH Malayalam Extra"/>
+                <w:color w:val="000000"/>
+                <w:sz w:val="40"/>
+                <w:szCs w:val="40"/>
+              </w:rPr>
+              <w:t xml:space="preserve">J | </w:t>
+            </w:r>
+          </w:p>
+          <w:p>
+            <w:pPr>
+              <w:widowControl w:val="0"/>
+              <w:autoSpaceDE w:val="0"/>
+              <w:autoSpaceDN w:val="0"/>
+              <w:adjustRightInd w:val="0"/>
+              <w:spacing w:before="0" w:line="240" w:lineRule="auto"/>
+              <w:rPr>
+                <w:rFonts w:ascii="BRH Devanagari Extra" w:hAnsi="BRH Devanagari Extra" w:cs="BRH Devanagari Extra"/>
+                <w:color w:val="000000"/>
+                <w:sz w:val="40"/>
+                <w:szCs w:val="40"/>
+              </w:rPr>
+            </w:pPr>
+            <w:r>
+              <w:rPr>
+                <w:rFonts w:ascii="BRH Malayalam Extra" w:hAnsi="BRH Malayalam Extra" w:cs="BRH Malayalam Extra"/>
+                <w:color w:val="000000"/>
+                <w:sz w:val="40"/>
+                <w:szCs w:val="40"/>
+              </w:rPr>
+              <w:t>B</w:t>
+            </w:r>
+            <w:r>
+              <w:rPr>
+                <w:rFonts w:ascii="BRH Malayalam Extra" w:hAnsi="BRH Malayalam Extra" w:cs="BRH Malayalam Extra"/>
+                <w:b/>
+                <w:color w:val="000000"/>
+                <w:sz w:val="32"/>
+                <w:szCs w:val="40"/>
+              </w:rPr>
+              <w:t>–</w:t>
+            </w:r>
+            <w:r>
+              <w:rPr>
+                <w:rFonts w:ascii="BRH Malayalam Extra" w:hAnsi="BRH Malayalam Extra" w:cs="BRH Malayalam Extra"/>
+                <w:color w:val="000000"/>
+                <w:sz w:val="40"/>
+                <w:szCs w:val="40"/>
+              </w:rPr>
+              <w:t>by</w:t>
+            </w:r>
+            <w:r>
+              <w:rPr>
+                <w:rFonts w:ascii="BRH Malayalam Extra" w:hAnsi="BRH Malayalam Extra" w:cs="BRH Malayalam Extra"/>
+                <w:b/>
+                <w:color w:val="000000"/>
+                <w:sz w:val="32"/>
+                <w:szCs w:val="40"/>
+              </w:rPr>
+              <w:t>–</w:t>
+            </w:r>
+            <w:r>
+              <w:rPr>
+                <w:rFonts w:ascii="BRH Malayalam Extra" w:hAnsi="BRH Malayalam Extra" w:cs="BRH Malayalam Extra"/>
+                <w:color w:val="000000"/>
+                <w:sz w:val="40"/>
+                <w:szCs w:val="40"/>
+              </w:rPr>
+              <w:t>¤¤</w:t>
+            </w:r>
+            <w:proofErr w:type="spellStart"/>
+            <w:r>
+              <w:rPr>
+                <w:rFonts w:ascii="BRH Malayalam Extra" w:hAnsi="BRH Malayalam Extra" w:cs="BRH Malayalam Extra"/>
+                <w:color w:val="000000"/>
+                <w:sz w:val="40"/>
+                <w:szCs w:val="40"/>
+              </w:rPr>
+              <w:t>Zõ</w:t>
+            </w:r>
+            <w:proofErr w:type="spellEnd"/>
+            <w:r>
+              <w:rPr>
+                <w:rFonts w:ascii="BRH Malayalam Extra" w:hAnsi="BRH Malayalam Extra" w:cs="BRH Malayalam Extra"/>
+                <w:color w:val="000000"/>
+                <w:sz w:val="40"/>
+                <w:szCs w:val="40"/>
+              </w:rPr>
+              <w:t>ª</w:t>
+            </w:r>
+            <w:r>
+              <w:rPr>
+                <w:rFonts w:ascii="BRH Malayalam Extra" w:hAnsi="BRH Malayalam Extra" w:cs="BRH Malayalam Extra"/>
+                <w:color w:val="000000"/>
+                <w:sz w:val="40"/>
+                <w:szCs w:val="40"/>
+              </w:rPr>
+              <w:t xml:space="preserve"> d—J |</w:t>
+            </w:r>
+          </w:p>
+        </w:tc>
+        <w:tc>
+          <w:tcPr>
+            <w:tcW w:w="5220" w:type="dxa"/>
+            <w:tcBorders>
+              <w:top w:val="single" w:sz="4" w:space="0" w:color="000000"/>
+              <w:left w:val="single" w:sz="4" w:space="0" w:color="000000"/>
+              <w:bottom w:val="single" w:sz="4" w:space="0" w:color="000000"/>
+              <w:right w:val="single" w:sz="4" w:space="0" w:color="000000"/>
+            </w:tcBorders>
+          </w:tcPr>
+          <w:p>
+            <w:pPr>
+              <w:widowControl w:val="0"/>
+              <w:autoSpaceDE w:val="0"/>
+              <w:autoSpaceDN w:val="0"/>
+              <w:adjustRightInd w:val="0"/>
+              <w:spacing w:before="0" w:line="240" w:lineRule="auto"/>
+              <w:rPr>
+                <w:rFonts w:ascii="BRH Malayalam Extra" w:hAnsi="BRH Malayalam Extra" w:cs="BRH Malayalam Extra"/>
+                <w:color w:val="000000"/>
+                <w:sz w:val="40"/>
+                <w:szCs w:val="40"/>
+              </w:rPr>
+            </w:pPr>
+            <w:r>
+              <w:rPr>
+                <w:rFonts w:ascii="BRH Malayalam Extra" w:hAnsi="BRH Malayalam Extra" w:cs="BRH Malayalam Extra"/>
+                <w:color w:val="000000"/>
+                <w:sz w:val="40"/>
+                <w:szCs w:val="40"/>
+              </w:rPr>
+              <w:t>K£</w:t>
+            </w:r>
+            <w:r>
+              <w:rPr>
+                <w:rFonts w:ascii="BRH Malayalam Extra" w:hAnsi="BRH Malayalam Extra" w:cs="BRH Malayalam Extra"/>
+                <w:b/>
+                <w:color w:val="000000"/>
+                <w:sz w:val="32"/>
+                <w:szCs w:val="40"/>
+              </w:rPr>
+              <w:t>–</w:t>
+            </w:r>
+            <w:r>
+              <w:rPr>
+                <w:rFonts w:ascii="BRH Malayalam Extra" w:hAnsi="BRH Malayalam Extra" w:cs="BRH Malayalam Extra"/>
+                <w:color w:val="000000"/>
+                <w:sz w:val="40"/>
+                <w:szCs w:val="40"/>
+              </w:rPr>
+              <w:t>¥</w:t>
+            </w:r>
+            <w:proofErr w:type="spellStart"/>
+            <w:r>
+              <w:rPr>
+                <w:rFonts w:ascii="BRH Malayalam Extra" w:hAnsi="BRH Malayalam Extra" w:cs="BRH Malayalam Extra"/>
+                <w:color w:val="000000"/>
+                <w:sz w:val="40"/>
+                <w:szCs w:val="40"/>
+              </w:rPr>
+              <w:t>Yx</w:t>
+            </w:r>
+            <w:proofErr w:type="spellEnd"/>
+            <w:r>
+              <w:rPr>
+                <w:rFonts w:ascii="BRH Malayalam Extra" w:hAnsi="BRH Malayalam Extra" w:cs="BRH Malayalam Extra"/>
+                <w:b/>
+                <w:color w:val="000000"/>
+                <w:sz w:val="32"/>
+                <w:szCs w:val="40"/>
+              </w:rPr>
+              <w:t>–</w:t>
+            </w:r>
+            <w:proofErr w:type="spellStart"/>
+            <w:r>
+              <w:rPr>
+                <w:rFonts w:ascii="BRH Malayalam Extra" w:hAnsi="BRH Malayalam Extra" w:cs="BRH Malayalam Extra"/>
+                <w:color w:val="000000"/>
+                <w:sz w:val="40"/>
+                <w:szCs w:val="40"/>
+              </w:rPr>
+              <w:t>Zûx</w:t>
+            </w:r>
+            <w:proofErr w:type="spellEnd"/>
+            <w:r>
+              <w:rPr>
+                <w:rFonts w:ascii="BRH Malayalam Extra" w:hAnsi="BRH Malayalam Extra" w:cs="BRH Malayalam Extra"/>
+                <w:b/>
+                <w:color w:val="000000"/>
+                <w:sz w:val="32"/>
+                <w:szCs w:val="40"/>
+              </w:rPr>
+              <w:t>–</w:t>
+            </w:r>
+            <w:r>
+              <w:rPr>
+                <w:rFonts w:ascii="BRH Malayalam Extra" w:hAnsi="BRH Malayalam Extra" w:cs="BRH Malayalam Extra"/>
+                <w:color w:val="000000"/>
+                <w:sz w:val="40"/>
+                <w:szCs w:val="40"/>
+              </w:rPr>
+              <w:t>by</w:t>
+            </w:r>
+            <w:r>
+              <w:rPr>
+                <w:rFonts w:ascii="BRH Malayalam Extra" w:hAnsi="BRH Malayalam Extra" w:cs="BRH Malayalam Extra"/>
+                <w:b/>
+                <w:color w:val="000000"/>
+                <w:sz w:val="32"/>
+                <w:szCs w:val="40"/>
+                <w:highlight w:val="green"/>
+              </w:rPr>
+              <w:t>–</w:t>
+            </w:r>
+            <w:r>
+              <w:rPr>
+                <w:rFonts w:ascii="BRH Malayalam Extra" w:hAnsi="BRH Malayalam Extra" w:cs="BRH Malayalam Extra"/>
+                <w:color w:val="000000"/>
+                <w:sz w:val="40"/>
+                <w:szCs w:val="40"/>
+                <w:highlight w:val="green"/>
+              </w:rPr>
+              <w:t>¤¤</w:t>
+            </w:r>
+            <w:proofErr w:type="spellStart"/>
+            <w:r>
+              <w:rPr>
+                <w:rFonts w:ascii="BRH Malayalam Extra" w:hAnsi="BRH Malayalam Extra" w:cs="BRH Malayalam Extra"/>
+                <w:color w:val="000000"/>
+                <w:sz w:val="40"/>
+                <w:szCs w:val="40"/>
+                <w:highlight w:val="green"/>
+              </w:rPr>
+              <w:t>ZõJ</w:t>
+            </w:r>
+            <w:proofErr w:type="spellEnd"/>
+            <w:r>
+              <w:rPr>
+                <w:rFonts w:ascii="BRH Malayalam Extra" w:hAnsi="BRH Malayalam Extra" w:cs="BRH Malayalam Extra"/>
+                <w:color w:val="000000"/>
+                <w:sz w:val="40"/>
+                <w:szCs w:val="40"/>
+              </w:rPr>
+              <w:t xml:space="preserve"> | </w:t>
+            </w:r>
+          </w:p>
+          <w:p>
+            <w:pPr>
+              <w:widowControl w:val="0"/>
+              <w:autoSpaceDE w:val="0"/>
+              <w:autoSpaceDN w:val="0"/>
+              <w:adjustRightInd w:val="0"/>
+              <w:spacing w:before="0" w:line="240" w:lineRule="auto"/>
+              <w:rPr>
+                <w:rFonts w:ascii="BRH Devanagari Extra" w:hAnsi="BRH Devanagari Extra" w:cs="BRH Devanagari Extra"/>
+                <w:color w:val="000000"/>
+                <w:sz w:val="40"/>
+                <w:szCs w:val="40"/>
+              </w:rPr>
+            </w:pPr>
+            <w:r>
+              <w:rPr>
+                <w:rFonts w:ascii="BRH Malayalam Extra" w:hAnsi="BRH Malayalam Extra" w:cs="BRH Malayalam Extra"/>
+                <w:color w:val="000000"/>
+                <w:sz w:val="40"/>
+                <w:szCs w:val="40"/>
+              </w:rPr>
+              <w:t>B</w:t>
+            </w:r>
+            <w:r>
+              <w:rPr>
+                <w:rFonts w:ascii="BRH Malayalam Extra" w:hAnsi="BRH Malayalam Extra" w:cs="BRH Malayalam Extra"/>
+                <w:b/>
+                <w:color w:val="000000"/>
+                <w:sz w:val="32"/>
+                <w:szCs w:val="40"/>
+              </w:rPr>
+              <w:t>–</w:t>
+            </w:r>
+            <w:r>
+              <w:rPr>
+                <w:rFonts w:ascii="BRH Malayalam Extra" w:hAnsi="BRH Malayalam Extra" w:cs="BRH Malayalam Extra"/>
+                <w:color w:val="000000"/>
+                <w:sz w:val="40"/>
+                <w:szCs w:val="40"/>
+              </w:rPr>
+              <w:t>by</w:t>
+            </w:r>
+            <w:r>
+              <w:rPr>
+                <w:rFonts w:ascii="BRH Malayalam Extra" w:hAnsi="BRH Malayalam Extra" w:cs="BRH Malayalam Extra"/>
+                <w:b/>
+                <w:color w:val="000000"/>
+                <w:sz w:val="32"/>
+                <w:szCs w:val="40"/>
+              </w:rPr>
+              <w:t>–</w:t>
+            </w:r>
+            <w:r>
+              <w:rPr>
+                <w:rFonts w:ascii="BRH Malayalam Extra" w:hAnsi="BRH Malayalam Extra" w:cs="BRH Malayalam Extra"/>
+                <w:color w:val="000000"/>
+                <w:sz w:val="40"/>
+                <w:szCs w:val="40"/>
+              </w:rPr>
+              <w:t>¤¤</w:t>
+            </w:r>
+            <w:proofErr w:type="spellStart"/>
+            <w:r>
+              <w:rPr>
+                <w:rFonts w:ascii="BRH Malayalam Extra" w:hAnsi="BRH Malayalam Extra" w:cs="BRH Malayalam Extra"/>
+                <w:color w:val="000000"/>
+                <w:sz w:val="40"/>
+                <w:szCs w:val="40"/>
+              </w:rPr>
+              <w:t>Zõ</w:t>
+            </w:r>
+            <w:proofErr w:type="spellEnd"/>
+            <w:r>
+              <w:rPr>
+                <w:rFonts w:ascii="BRH Malayalam Extra" w:hAnsi="BRH Malayalam Extra" w:cs="BRH Malayalam Extra"/>
+                <w:color w:val="000000"/>
+                <w:sz w:val="40"/>
+                <w:szCs w:val="40"/>
+              </w:rPr>
+              <w:t>ª</w:t>
+            </w:r>
+            <w:r>
+              <w:rPr>
+                <w:rFonts w:ascii="BRH Malayalam Extra" w:hAnsi="BRH Malayalam Extra" w:cs="BRH Malayalam Extra"/>
+                <w:color w:val="000000"/>
+                <w:sz w:val="40"/>
+                <w:szCs w:val="40"/>
+              </w:rPr>
+              <w:t xml:space="preserve"> d—J |</w:t>
+            </w:r>
+          </w:p>
+        </w:tc>
+      </w:tr>
+    </w:tbl>
+    <w:p>
+      <w:pPr>
+        <w:jc w:val="center"/>
+        <w:rPr>
+          <w:b/>
+          <w:bCs/>
+          <w:sz w:val="32"/>
+          <w:szCs w:val="32"/>
+          <w:u w:val="single"/>
+        </w:rPr>
+      </w:pPr>
+      <w:r>
+        <w:rPr>
+          <w:b/>
+          <w:bCs/>
+          <w:sz w:val="32"/>
+          <w:szCs w:val="32"/>
+          <w:u w:val="single"/>
+        </w:rPr>
+        <w:t>===========</w:t>
+      </w:r>
+    </w:p>
+    <w:p>
+      <w:pPr>
+        <w:jc w:val="center"/>
+        <w:rPr>
+          <w:b/>
+          <w:bCs/>
+          <w:sz w:val="32"/>
+          <w:szCs w:val="32"/>
+          <w:u w:val="single"/>
+        </w:rPr>
+      </w:pPr>
+    </w:p>
+    <w:p>
+      <w:pPr>
+        <w:jc w:val="center"/>
+        <w:rPr>
+          <w:b/>
+          <w:bCs/>
+          <w:sz w:val="32"/>
+          <w:szCs w:val="32"/>
+          <w:u w:val="single"/>
+        </w:rPr>
+      </w:pPr>
+    </w:p>
     <w:p>
       <w:pPr>
         <w:jc w:val="center"/>
@@ -217,6 +2830,7 @@
                 <w:sz w:val="28"/>
                 <w:szCs w:val="28"/>
               </w:rPr>
+              <w:lastRenderedPageBreak/>
               <w:t>Reference</w:t>
             </w:r>
           </w:p>
@@ -243,6 +2857,7 @@
                 <w:sz w:val="28"/>
                 <w:szCs w:val="28"/>
               </w:rPr>
+              <w:lastRenderedPageBreak/>
               <w:t>As Printed</w:t>
             </w:r>
           </w:p>
@@ -2645,7 +5260,6 @@
                 <w:sz w:val="28"/>
                 <w:szCs w:val="28"/>
               </w:rPr>
-              <w:lastRenderedPageBreak/>
               <w:t>TS 2.1</w:t>
             </w:r>
             <w:r>
@@ -3142,6 +5756,7 @@
                 <w:sz w:val="28"/>
                 <w:szCs w:val="28"/>
               </w:rPr>
+              <w:lastRenderedPageBreak/>
               <w:t>TS 2.1.4.2</w:t>
             </w:r>
             <w:r>
@@ -6483,7 +9098,6 @@
                 <w:sz w:val="28"/>
                 <w:szCs w:val="28"/>
               </w:rPr>
-              <w:lastRenderedPageBreak/>
               <w:t xml:space="preserve">TS 2.1.5.7 - </w:t>
             </w:r>
             <w:proofErr w:type="spellStart"/>
@@ -6569,6 +9183,7 @@
                 <w:sz w:val="28"/>
                 <w:szCs w:val="28"/>
               </w:rPr>
+              <w:lastRenderedPageBreak/>
               <w:t>Panchaati</w:t>
             </w:r>
             <w:proofErr w:type="spellEnd"/>
@@ -6609,6 +9224,7 @@
                 <w:sz w:val="40"/>
                 <w:szCs w:val="40"/>
               </w:rPr>
+              <w:lastRenderedPageBreak/>
               <w:t>hy</w:t>
             </w:r>
             <w:proofErr w:type="spellEnd"/>
@@ -9704,7 +12320,6 @@
                 <w:sz w:val="28"/>
                 <w:szCs w:val="28"/>
               </w:rPr>
-              <w:lastRenderedPageBreak/>
               <w:t xml:space="preserve">TS 2.1.9.3 </w:t>
             </w:r>
             <w:r>
@@ -10233,6 +12848,7 @@
                 <w:sz w:val="28"/>
                 <w:szCs w:val="28"/>
               </w:rPr>
+              <w:lastRenderedPageBreak/>
               <w:t xml:space="preserve">TS 2.1.11.1 </w:t>
             </w:r>
             <w:r>
@@ -12066,8 +14682,6 @@
           <w:u w:val="single"/>
         </w:rPr>
       </w:pPr>
-      <w:bookmarkStart w:id="0" w:name="_GoBack"/>
-      <w:bookmarkEnd w:id="0"/>
     </w:p>
     <w:p>
       <w:pPr>
@@ -12088,7 +14702,6 @@
           <w:szCs w:val="32"/>
           <w:u w:val="single"/>
         </w:rPr>
-        <w:lastRenderedPageBreak/>
         <w:t xml:space="preserve">TS </w:t>
       </w:r>
       <w:proofErr w:type="spellStart"/>
@@ -12215,6 +14828,7 @@
                 <w:sz w:val="28"/>
                 <w:szCs w:val="28"/>
               </w:rPr>
+              <w:lastRenderedPageBreak/>
               <w:t>Reference</w:t>
             </w:r>
           </w:p>
@@ -12241,6 +14855,7 @@
                 <w:sz w:val="28"/>
                 <w:szCs w:val="28"/>
               </w:rPr>
+              <w:lastRenderedPageBreak/>
               <w:t>As Printed</w:t>
             </w:r>
           </w:p>
@@ -12543,7 +15158,7 @@
         <w:bCs/>
         <w:noProof/>
       </w:rPr>
-      <w:t>4</w:t>
+      <w:t>6</w:t>
     </w:r>
     <w:r>
       <w:rPr>
@@ -12586,7 +15201,7 @@
         <w:bCs/>
         <w:noProof/>
       </w:rPr>
-      <w:t>5</w:t>
+      <w:t>6</w:t>
     </w:r>
     <w:r>
       <w:rPr>
@@ -12775,7 +15390,7 @@
         <w:bCs/>
         <w:noProof/>
       </w:rPr>
-      <w:t>5</w:t>
+      <w:t>6</w:t>
     </w:r>
     <w:r>
       <w:rPr>
@@ -13662,7 +16277,7 @@
 </file>
 
 <file path=customXml/itemProps1.xml><?xml version="1.0" encoding="utf-8"?>
-<ds:datastoreItem xmlns:ds="http://schemas.openxmlformats.org/officeDocument/2006/customXml" ds:itemID="{98C9056F-FCF3-4784-B004-D418930E8CEE}">
+<ds:datastoreItem xmlns:ds="http://schemas.openxmlformats.org/officeDocument/2006/customXml" ds:itemID="{8C9D5D55-977A-4B4B-848A-524206DBB05B}">
   <ds:schemaRefs>
     <ds:schemaRef ds:uri="http://schemas.openxmlformats.org/officeDocument/2006/bibliography"/>
   </ds:schemaRefs>

</xml_diff>